<commit_message>
Diagram for V2.0 of uP software
</commit_message>
<xml_diff>
--- a/Wattbot_nt_technical.docx
+++ b/Wattbot_nt_technical.docx
@@ -13,7 +13,6 @@
       </w:pPr>
       <w:bookmarkStart w:id="0" w:name="_Toc67513308"/>
       <w:proofErr w:type="spellStart"/>
-      <w:proofErr w:type="gramStart"/>
       <w:r>
         <w:rPr>
           <w:sz w:val="40"/>
@@ -31,7 +30,6 @@
       </w:r>
       <w:bookmarkEnd w:id="0"/>
       <w:proofErr w:type="spellEnd"/>
-      <w:proofErr w:type="gramEnd"/>
     </w:p>
     <w:p>
       <w:pPr>
@@ -1116,7 +1114,6 @@
         <w:br w:type="page"/>
       </w:r>
       <w:bookmarkStart w:id="1" w:name="_Toc67513309"/>
-      <w:proofErr w:type="gramStart"/>
       <w:r>
         <w:lastRenderedPageBreak/>
         <w:t xml:space="preserve">1  </w:t>
@@ -1125,7 +1122,6 @@
         <w:t>Introduction</w:t>
       </w:r>
       <w:bookmarkEnd w:id="1"/>
-      <w:proofErr w:type="gramEnd"/>
     </w:p>
     <w:p>
       <w:pPr>
@@ -1146,7 +1142,6 @@
         <w:t xml:space="preserve">This document brings together technical details relating to the design of </w:t>
       </w:r>
       <w:proofErr w:type="spellStart"/>
-      <w:proofErr w:type="gramStart"/>
       <w:r>
         <w:rPr>
           <w:rFonts w:ascii="Roboto" w:hAnsi="Roboto" w:cs="Arial"/>
@@ -1165,21 +1160,14 @@
         <w:rPr>
           <w:rFonts w:ascii="Roboto" w:hAnsi="Roboto" w:cs="Arial"/>
         </w:rPr>
-        <w:t>.</w:t>
+        <w:t xml:space="preserve">.  </w:t>
       </w:r>
-      <w:proofErr w:type="gramEnd"/>
-      <w:r>
+    </w:p>
+    <w:p>
+      <w:pPr>
         <w:rPr>
           <w:rFonts w:ascii="Roboto" w:hAnsi="Roboto" w:cs="Arial"/>
         </w:rPr>
-        <w:t xml:space="preserve">  </w:t>
-      </w:r>
-    </w:p>
-    <w:p>
-      <w:pPr>
-        <w:rPr>
-          <w:rFonts w:ascii="Roboto" w:hAnsi="Roboto" w:cs="Arial"/>
-        </w:rPr>
       </w:pPr>
     </w:p>
     <w:p>
@@ -1187,25 +1175,18 @@
         <w:pStyle w:val="Heading1"/>
       </w:pPr>
       <w:bookmarkStart w:id="2" w:name="_Toc67513310"/>
-      <w:proofErr w:type="gramStart"/>
       <w:r>
         <w:t>2  System</w:t>
       </w:r>
       <w:bookmarkEnd w:id="2"/>
-      <w:proofErr w:type="gramEnd"/>
     </w:p>
     <w:p>
       <w:pPr>
         <w:pStyle w:val="Heading2"/>
       </w:pPr>
       <w:bookmarkStart w:id="3" w:name="_Toc67513311"/>
-      <w:proofErr w:type="gramStart"/>
       <w:r>
-        <w:t>2.1  General</w:t>
-      </w:r>
-      <w:proofErr w:type="gramEnd"/>
-      <w:r>
-        <w:t xml:space="preserve"> system overview</w:t>
+        <w:t>2.1  General system overview</w:t>
       </w:r>
       <w:bookmarkEnd w:id="3"/>
     </w:p>
@@ -5983,13 +5964,8 @@
         <w:pStyle w:val="Heading2"/>
       </w:pPr>
       <w:bookmarkStart w:id="7" w:name="_Toc67513313"/>
-      <w:proofErr w:type="gramStart"/>
       <w:r>
-        <w:t>3.1  General</w:t>
-      </w:r>
-      <w:proofErr w:type="gramEnd"/>
-      <w:r>
-        <w:t xml:space="preserve"> FPGA overview</w:t>
+        <w:t>3.1  General FPGA overview</w:t>
       </w:r>
       <w:bookmarkEnd w:id="7"/>
     </w:p>
@@ -7958,16 +7934,11 @@
         <w:pStyle w:val="Heading1"/>
       </w:pPr>
       <w:bookmarkStart w:id="11" w:name="_Toc67513315"/>
-      <w:proofErr w:type="gramStart"/>
       <w:r>
         <w:t xml:space="preserve">4.1  </w:t>
       </w:r>
       <w:r>
-        <w:t>Data</w:t>
-      </w:r>
-      <w:proofErr w:type="gramEnd"/>
-      <w:r>
-        <w:t xml:space="preserve"> packets between microprocessor and FPGA.</w:t>
+        <w:t>Data packets between microprocessor and FPGA.</w:t>
       </w:r>
       <w:bookmarkEnd w:id="11"/>
     </w:p>
@@ -7991,23 +7962,7 @@
           <w:rFonts w:ascii="Roboto" w:hAnsi="Roboto"/>
           <w:lang w:val="en-GB"/>
         </w:rPr>
-        <w:t xml:space="preserve">The data interface between the </w:t>
-      </w:r>
-      <w:proofErr w:type="gramStart"/>
-      <w:r>
-        <w:rPr>
-          <w:rFonts w:ascii="Roboto" w:hAnsi="Roboto"/>
-          <w:lang w:val="en-GB"/>
-        </w:rPr>
-        <w:t>low level</w:t>
-      </w:r>
-      <w:proofErr w:type="gramEnd"/>
-      <w:r>
-        <w:rPr>
-          <w:rFonts w:ascii="Roboto" w:hAnsi="Roboto"/>
-          <w:lang w:val="en-GB"/>
-        </w:rPr>
-        <w:t xml:space="preserve"> microcontroller is an 8-bit bidirectional bus.  A state machine in the FPGA converts between this 8-bit bit and the internal 32-bit bus.</w:t>
+        <w:t>The data interface between the low level microcontroller is an 8-bit bidirectional bus.  A state machine in the FPGA converts between this 8-bit bit and the internal 32-bit bus.</w:t>
       </w:r>
     </w:p>
     <w:p>
@@ -9615,62 +9570,55 @@
         <w:pStyle w:val="Heading1"/>
       </w:pPr>
       <w:bookmarkStart w:id="12" w:name="_Toc67513316"/>
-      <w:proofErr w:type="gramStart"/>
       <w:r>
         <w:lastRenderedPageBreak/>
-        <w:t>4.</w:t>
+        <w:t xml:space="preserve">4.2  Process structure of </w:t>
       </w:r>
       <w:r>
-        <w:t>2</w:t>
+        <w:t>µ</w:t>
       </w:r>
       <w:r>
-        <w:t xml:space="preserve">  </w:t>
+        <w:t xml:space="preserve">P software : </w:t>
       </w:r>
       <w:r>
-        <w:t>Process</w:t>
+        <w:t xml:space="preserve">GitHub Tag </w:t>
       </w:r>
-      <w:proofErr w:type="gramEnd"/>
       <w:r>
-        <w:t xml:space="preserve"> structure of </w:t>
+        <w:t>V1</w:t>
+      </w:r>
+      <w:bookmarkEnd w:id="12"/>
+      <w:r>
+        <w:t>.0</w:t>
+      </w:r>
+    </w:p>
+    <w:p>
+      <w:pPr>
+        <w:rPr>
+          <w:rFonts w:ascii="Roboto" w:hAnsi="Roboto"/>
+        </w:rPr>
+      </w:pPr>
+    </w:p>
+    <w:p>
+      <w:pPr>
+        <w:rPr>
+          <w:rFonts w:ascii="Roboto" w:hAnsi="Roboto"/>
+        </w:rPr>
+      </w:pPr>
+      <w:r>
+        <w:rPr>
+          <w:rFonts w:ascii="Roboto" w:hAnsi="Roboto"/>
+        </w:rPr>
+        <w:t xml:space="preserve">The </w:t>
       </w:r>
       <w:proofErr w:type="spellStart"/>
       <w:r>
+        <w:rPr>
+          <w:rFonts w:ascii="Roboto" w:hAnsi="Roboto"/>
+        </w:rPr>
         <w:t>uP</w:t>
       </w:r>
       <w:proofErr w:type="spellEnd"/>
       <w:r>
-        <w:t xml:space="preserve"> software : V1</w:t>
-      </w:r>
-      <w:bookmarkEnd w:id="12"/>
-    </w:p>
-    <w:p>
-      <w:pPr>
-        <w:rPr>
-          <w:rFonts w:ascii="Roboto" w:hAnsi="Roboto"/>
-        </w:rPr>
-      </w:pPr>
-    </w:p>
-    <w:p>
-      <w:pPr>
-        <w:rPr>
-          <w:rFonts w:ascii="Roboto" w:hAnsi="Roboto"/>
-        </w:rPr>
-      </w:pPr>
-      <w:r>
-        <w:rPr>
-          <w:rFonts w:ascii="Roboto" w:hAnsi="Roboto"/>
-        </w:rPr>
-        <w:t xml:space="preserve">The </w:t>
-      </w:r>
-      <w:proofErr w:type="spellStart"/>
-      <w:r>
-        <w:rPr>
-          <w:rFonts w:ascii="Roboto" w:hAnsi="Roboto"/>
-        </w:rPr>
-        <w:t>uP</w:t>
-      </w:r>
-      <w:proofErr w:type="spellEnd"/>
-      <w:r>
         <w:rPr>
           <w:rFonts w:ascii="Roboto" w:hAnsi="Roboto"/>
         </w:rPr>
@@ -9719,13 +9667,6 @@
           <w:rFonts w:ascii="Roboto" w:hAnsi="Roboto"/>
         </w:rPr>
       </w:pPr>
-    </w:p>
-    <w:p>
-      <w:pPr>
-        <w:rPr>
-          <w:rFonts w:ascii="Roboto" w:hAnsi="Roboto"/>
-        </w:rPr>
-      </w:pPr>
       <w:r>
         <w:rPr>
           <w:noProof/>
@@ -9733,16 +9674,16 @@
         <mc:AlternateContent>
           <mc:Choice Requires="wpc">
             <w:drawing>
-              <wp:anchor distT="0" distB="0" distL="114300" distR="114300" simplePos="0" relativeHeight="251660288" behindDoc="0" locked="0" layoutInCell="1" allowOverlap="1" wp14:anchorId="11E2DA64" wp14:editId="5A4A6523">
+              <wp:anchor distT="0" distB="0" distL="114300" distR="114300" simplePos="0" relativeHeight="251660288" behindDoc="0" locked="0" layoutInCell="1" allowOverlap="1" wp14:anchorId="11E2DA64" wp14:editId="1486C152">
                 <wp:simplePos x="0" y="0"/>
                 <wp:positionH relativeFrom="column">
-                  <wp:posOffset>391866</wp:posOffset>
+                  <wp:posOffset>322257</wp:posOffset>
                 </wp:positionH>
                 <wp:positionV relativeFrom="paragraph">
-                  <wp:posOffset>26706</wp:posOffset>
+                  <wp:posOffset>46595</wp:posOffset>
                 </wp:positionV>
-                <wp:extent cx="5783940" cy="2039620"/>
-                <wp:effectExtent l="0" t="0" r="7620" b="0"/>
+                <wp:extent cx="5852160" cy="2234240"/>
+                <wp:effectExtent l="0" t="0" r="0" b="0"/>
                 <wp:wrapNone/>
                 <wp:docPr id="139" name="Canvas 139"/>
                 <wp:cNvGraphicFramePr>
@@ -9758,13 +9699,13 @@
                       </wpc:bg>
                       <wpc:whole/>
                       <wpg:wgp>
-                        <wpg:cNvPr id="103" name="Group 103"/>
+                        <wpg:cNvPr id="140" name="Group 140"/>
                         <wpg:cNvGrpSpPr/>
                         <wpg:grpSpPr>
                           <a:xfrm>
-                            <a:off x="77638" y="0"/>
+                            <a:off x="146649" y="155275"/>
                             <a:ext cx="5594228" cy="1932317"/>
-                            <a:chOff x="172528" y="267418"/>
+                            <a:chOff x="146649" y="155275"/>
                             <a:chExt cx="5594228" cy="1932317"/>
                           </a:xfrm>
                         </wpg:grpSpPr>
@@ -9773,7 +9714,7 @@
                           <wpg:cNvGrpSpPr/>
                           <wpg:grpSpPr>
                             <a:xfrm>
-                              <a:off x="3463625" y="859509"/>
+                              <a:off x="3437746" y="747366"/>
                               <a:ext cx="349370" cy="251311"/>
                               <a:chOff x="3118449" y="685800"/>
                               <a:chExt cx="349370" cy="251311"/>
@@ -9950,7 +9891,7 @@
                           <wps:cNvSpPr/>
                           <wps:spPr>
                             <a:xfrm>
-                              <a:off x="1117121" y="1102179"/>
+                              <a:off x="1091242" y="990036"/>
                               <a:ext cx="418381" cy="388189"/>
                             </a:xfrm>
                             <a:prstGeom prst="ellipse">
@@ -10003,7 +9944,7 @@
                           <wps:cNvSpPr txBox="1"/>
                           <wps:spPr>
                             <a:xfrm>
-                              <a:off x="172528" y="992036"/>
+                              <a:off x="146649" y="879893"/>
                               <a:ext cx="582273" cy="600694"/>
                             </a:xfrm>
                             <a:prstGeom prst="rect">
@@ -10047,7 +9988,7 @@
                           <wps:cNvSpPr/>
                           <wps:spPr>
                             <a:xfrm>
-                              <a:off x="785004" y="1224435"/>
+                              <a:off x="759125" y="1112292"/>
                               <a:ext cx="332117" cy="152976"/>
                             </a:xfrm>
                             <a:prstGeom prst="leftRightArrow">
@@ -10085,7 +10026,7 @@
                           <wpg:cNvGrpSpPr/>
                           <wpg:grpSpPr>
                             <a:xfrm>
-                              <a:off x="1954454" y="1655424"/>
+                              <a:off x="1928575" y="1543281"/>
                               <a:ext cx="349370" cy="251311"/>
                               <a:chOff x="3118449" y="685800"/>
                               <a:chExt cx="349370" cy="251311"/>
@@ -10262,7 +10203,7 @@
                           <wps:cNvSpPr/>
                           <wps:spPr>
                             <a:xfrm>
-                              <a:off x="4175185" y="806570"/>
+                              <a:off x="4149306" y="694427"/>
                               <a:ext cx="418381" cy="388189"/>
                             </a:xfrm>
                             <a:prstGeom prst="ellipse">
@@ -10303,7 +10244,7 @@
                           <wps:cNvSpPr/>
                           <wps:spPr>
                             <a:xfrm>
-                              <a:off x="2717442" y="1592731"/>
+                              <a:off x="2691563" y="1480588"/>
                               <a:ext cx="418381" cy="388189"/>
                             </a:xfrm>
                             <a:prstGeom prst="ellipse">
@@ -10344,7 +10285,7 @@
                           <wps:cNvSpPr txBox="1"/>
                           <wps:spPr>
                             <a:xfrm>
-                              <a:off x="5016260" y="859509"/>
+                              <a:off x="4990381" y="747366"/>
                               <a:ext cx="500331" cy="454874"/>
                             </a:xfrm>
                             <a:prstGeom prst="rect">
@@ -10407,7 +10348,7 @@
                           <wps:cNvCnPr/>
                           <wps:spPr>
                             <a:xfrm flipH="1" flipV="1">
-                              <a:off x="1479432" y="1449249"/>
+                              <a:off x="1453553" y="1337106"/>
                               <a:ext cx="517583" cy="310539"/>
                             </a:xfrm>
                             <a:prstGeom prst="straightConnector1">
@@ -10441,7 +10382,7 @@
                           <wps:cNvCnPr/>
                           <wps:spPr>
                             <a:xfrm flipV="1">
-                              <a:off x="1557068" y="952044"/>
+                              <a:off x="1531189" y="839901"/>
                               <a:ext cx="1906677" cy="242715"/>
                             </a:xfrm>
                             <a:prstGeom prst="straightConnector1">
@@ -10475,7 +10416,7 @@
                           <wps:cNvCnPr/>
                           <wps:spPr>
                             <a:xfrm flipH="1">
-                              <a:off x="2277376" y="1795229"/>
+                              <a:off x="2251497" y="1683086"/>
                               <a:ext cx="418379" cy="0"/>
                             </a:xfrm>
                             <a:prstGeom prst="straightConnector1">
@@ -10509,7 +10450,7 @@
                           <wps:cNvCnPr/>
                           <wps:spPr>
                             <a:xfrm flipV="1">
-                              <a:off x="3053751" y="1039483"/>
+                              <a:off x="3027872" y="927340"/>
                               <a:ext cx="409994" cy="553247"/>
                             </a:xfrm>
                             <a:prstGeom prst="straightConnector1">
@@ -10543,7 +10484,7 @@
                           <wps:cNvCnPr/>
                           <wps:spPr>
                             <a:xfrm flipV="1">
-                              <a:off x="3769863" y="983412"/>
+                              <a:off x="3743984" y="871269"/>
                               <a:ext cx="392382" cy="2"/>
                             </a:xfrm>
                             <a:prstGeom prst="straightConnector1">
@@ -10577,7 +10518,7 @@
                           <wps:cNvSpPr txBox="1"/>
                           <wps:spPr>
                             <a:xfrm>
-                              <a:off x="5016260" y="1314383"/>
+                              <a:off x="4990381" y="1202240"/>
                               <a:ext cx="750496" cy="761128"/>
                             </a:xfrm>
                             <a:prstGeom prst="rect">
@@ -10651,7 +10592,7 @@
                           <wps:cNvCnPr/>
                           <wps:spPr>
                             <a:xfrm flipH="1">
-                              <a:off x="3187461" y="1151651"/>
+                              <a:off x="3161582" y="1039508"/>
                               <a:ext cx="1794294" cy="590896"/>
                             </a:xfrm>
                             <a:prstGeom prst="straightConnector1">
@@ -10685,7 +10626,7 @@
                           <wps:cNvCnPr/>
                           <wps:spPr>
                             <a:xfrm>
-                              <a:off x="4636698" y="983412"/>
+                              <a:off x="4610819" y="871269"/>
                               <a:ext cx="345057" cy="8624"/>
                             </a:xfrm>
                             <a:prstGeom prst="straightConnector1">
@@ -10719,7 +10660,7 @@
                           <wps:cNvSpPr txBox="1"/>
                           <wps:spPr>
                             <a:xfrm>
-                              <a:off x="1117121" y="1151651"/>
+                              <a:off x="1091242" y="1039508"/>
                               <a:ext cx="366622" cy="254480"/>
                             </a:xfrm>
                             <a:prstGeom prst="rect">
@@ -10751,7 +10692,7 @@
                           <wps:cNvSpPr txBox="1"/>
                           <wps:spPr>
                             <a:xfrm>
-                              <a:off x="4175185" y="855232"/>
+                              <a:off x="4149306" y="743089"/>
                               <a:ext cx="366622" cy="254480"/>
                             </a:xfrm>
                             <a:prstGeom prst="rect">
@@ -10783,7 +10724,7 @@
                           <wps:cNvSpPr txBox="1"/>
                           <wps:spPr>
                             <a:xfrm>
-                              <a:off x="1002225" y="267418"/>
+                              <a:off x="976346" y="155275"/>
                               <a:ext cx="1853118" cy="254480"/>
                             </a:xfrm>
                             <a:prstGeom prst="rect">
@@ -10820,7 +10761,7 @@
                           <wps:cNvSpPr txBox="1"/>
                           <wps:spPr>
                             <a:xfrm>
-                              <a:off x="2738887" y="1647442"/>
+                              <a:off x="2713008" y="1535299"/>
                               <a:ext cx="366622" cy="254480"/>
                             </a:xfrm>
                             <a:prstGeom prst="rect">
@@ -10852,7 +10793,7 @@
                           <wps:cNvSpPr txBox="1"/>
                           <wps:spPr>
                             <a:xfrm>
-                              <a:off x="1781357" y="1851521"/>
+                              <a:off x="1755478" y="1739378"/>
                               <a:ext cx="664232" cy="254480"/>
                             </a:xfrm>
                             <a:prstGeom prst="rect">
@@ -10884,7 +10825,7 @@
                           <wps:cNvSpPr txBox="1"/>
                           <wps:spPr>
                             <a:xfrm>
-                              <a:off x="3299725" y="605029"/>
+                              <a:off x="3273846" y="492886"/>
                               <a:ext cx="664232" cy="254480"/>
                             </a:xfrm>
                             <a:prstGeom prst="rect">
@@ -10916,7 +10857,7 @@
                           <wps:cNvSpPr/>
                           <wps:spPr>
                             <a:xfrm>
-                              <a:off x="970472" y="267418"/>
+                              <a:off x="944593" y="155275"/>
                               <a:ext cx="3830128" cy="1932317"/>
                             </a:xfrm>
                             <a:prstGeom prst="rect">
@@ -10954,12 +10895,18 @@
                     </wpc:wpc>
                   </a:graphicData>
                 </a:graphic>
+                <wp14:sizeRelH relativeFrom="margin">
+                  <wp14:pctWidth>0</wp14:pctWidth>
+                </wp14:sizeRelH>
+                <wp14:sizeRelV relativeFrom="margin">
+                  <wp14:pctHeight>0</wp14:pctHeight>
+                </wp14:sizeRelV>
               </wp:anchor>
             </w:drawing>
           </mc:Choice>
           <mc:Fallback>
             <w:pict>
-              <v:group w14:anchorId="11E2DA64" id="Canvas 139" o:spid="_x0000_s1130" editas="canvas" style="position:absolute;margin-left:30.85pt;margin-top:2.1pt;width:455.45pt;height:160.6pt;z-index:251660288" coordsize="57835,20396" o:gfxdata="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">
+              <v:group w14:anchorId="11E2DA64" id="Canvas 139" o:spid="_x0000_s1130" editas="canvas" style="position:absolute;margin-left:25.35pt;margin-top:3.65pt;width:460.8pt;height:175.9pt;z-index:251660288;mso-width-relative:margin;mso-height-relative:margin" coordsize="58521,22339" o:gfxdata="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">
                 <v:shapetype id="_x0000_t75" coordsize="21600,21600" o:spt="75" o:preferrelative="t" path="m@4@5l@4@11@9@11@9@5xe" filled="f" stroked="f">
                   <v:stroke joinstyle="miter"/>
                   <v:formulas>
@@ -10979,19 +10926,19 @@
                   <v:path o:extrusionok="f" gradientshapeok="t" o:connecttype="rect"/>
                   <o:lock v:ext="edit" aspectratio="t"/>
                 </v:shapetype>
-                <v:shape id="_x0000_s1131" type="#_x0000_t75" style="position:absolute;width:57835;height:20396;visibility:visible;mso-wrap-style:square" filled="t">
+                <v:shape id="_x0000_s1131" type="#_x0000_t75" style="position:absolute;width:58521;height:22339;visibility:visible;mso-wrap-style:square" filled="t">
                   <v:fill o:detectmouseclick="t"/>
                   <v:path o:connecttype="none"/>
                 </v:shape>
-                <v:group id="Group 103" o:spid="_x0000_s1132" style="position:absolute;left:776;width:55942;height:19323" coordorigin="1725,2674" coordsize="55942,19323" o:gfxdata="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">
-                  <v:group id="Group 105" o:spid="_x0000_s1133" style="position:absolute;left:34636;top:8595;width:3493;height:2513" coordorigin="31184,6858" coordsize="3493,2513" o:gfxdata="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">
+                <v:group id="Group 140" o:spid="_x0000_s1132" style="position:absolute;left:1466;top:1552;width:55942;height:19323" coordorigin="1466,1552" coordsize="55942,19323" o:gfxdata="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">
+                  <v:group id="Group 105" o:spid="_x0000_s1133" style="position:absolute;left:34377;top:7473;width:3494;height:2513" coordorigin="31184,6858" coordsize="3493,2513" o:gfxdata="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">
                     <v:line id="Straight Connector 107" o:spid="_x0000_s1134" style="position:absolute;visibility:visible;mso-wrap-style:square" from="33916,6858" to="33916,9296" o:connectortype="straight" o:gfxdata="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" strokecolor="black [3213]" strokeweight="1pt"/>
                     <v:line id="Straight Connector 108" o:spid="_x0000_s1135" style="position:absolute;visibility:visible;mso-wrap-style:square" from="32915,6858" to="32915,9296" o:connectortype="straight" o:gfxdata="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" strokecolor="black [3213]" strokeweight="1pt"/>
                     <v:line id="Straight Connector 109" o:spid="_x0000_s1136" style="position:absolute;visibility:visible;mso-wrap-style:square" from="31888,6858" to="31888,9296" o:connectortype="straight" o:gfxdata="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" strokecolor="black [3213]" strokeweight="1pt"/>
                     <v:line id="Straight Connector 110" o:spid="_x0000_s1137" style="position:absolute;visibility:visible;mso-wrap-style:square" from="31184,6858" to="34678,6858" o:connectortype="straight" o:gfxdata="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" strokecolor="black [3213]" strokeweight="1pt"/>
                     <v:line id="Straight Connector 111" o:spid="_x0000_s1138" style="position:absolute;visibility:visible;mso-wrap-style:square" from="31185,9371" to="34678,9371" o:connectortype="straight" o:gfxdata="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" strokecolor="black [3213]" strokeweight="1pt"/>
                   </v:group>
-                  <v:oval id="Oval 112" o:spid="_x0000_s1139" style="position:absolute;left:11171;top:11021;width:4184;height:3882;visibility:visible;mso-wrap-style:square;v-text-anchor:middle" o:gfxdata="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" filled="f" strokecolor="black [3213]" strokeweight="2pt">
+                  <v:oval id="Oval 112" o:spid="_x0000_s1139" style="position:absolute;left:10912;top:9900;width:4184;height:3882;visibility:visible;mso-wrap-style:square;v-text-anchor:middle" o:gfxdata="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" filled="f" strokecolor="black [3213]" strokeweight="2pt">
                     <v:textbox>
                       <w:txbxContent>
                         <w:p>
@@ -11005,7 +10952,7 @@
                       </w:txbxContent>
                     </v:textbox>
                   </v:oval>
-                  <v:shape id="Text Box 113" o:spid="_x0000_s1140" type="#_x0000_t202" style="position:absolute;left:1725;top:9920;width:5823;height:6007;visibility:visible;mso-wrap-style:square;v-text-anchor:top" o:gfxdata="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" fillcolor="white [3201]">
+                  <v:shape id="Text Box 113" o:spid="_x0000_s1140" type="#_x0000_t202" style="position:absolute;left:1466;top:8798;width:5823;height:6007;visibility:visible;mso-wrap-style:square;v-text-anchor:top" o:gfxdata="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" fillcolor="white [3201]">
                     <v:textbox>
                       <w:txbxContent>
                         <w:p>
@@ -11024,17 +10971,17 @@
                       </w:txbxContent>
                     </v:textbox>
                   </v:shape>
-                  <v:shape id="Arrow: Left-Right 114" o:spid="_x0000_s1141" type="#_x0000_t69" style="position:absolute;left:7850;top:12244;width:3321;height:1530;visibility:visible;mso-wrap-style:square;v-text-anchor:middle" o:gfxdata="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" adj="4975" fillcolor="white [3212]" strokecolor="#243f60 [1604]" strokeweight="2pt"/>
-                  <v:group id="Group 115" o:spid="_x0000_s1142" style="position:absolute;left:19544;top:16554;width:3494;height:2513" coordorigin="31184,6858" coordsize="3493,2513" o:gfxdata="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">
+                  <v:shape id="Arrow: Left-Right 114" o:spid="_x0000_s1141" type="#_x0000_t69" style="position:absolute;left:7591;top:11122;width:3321;height:1530;visibility:visible;mso-wrap-style:square;v-text-anchor:middle" o:gfxdata="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" adj="4975" fillcolor="white [3212]" strokecolor="#243f60 [1604]" strokeweight="2pt"/>
+                  <v:group id="Group 115" o:spid="_x0000_s1142" style="position:absolute;left:19285;top:15432;width:3494;height:2513" coordorigin="31184,6858" coordsize="3493,2513" o:gfxdata="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">
                     <v:line id="Straight Connector 116" o:spid="_x0000_s1143" style="position:absolute;visibility:visible;mso-wrap-style:square" from="33916,6858" to="33916,9296" o:connectortype="straight" o:gfxdata="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" strokecolor="black [3213]" strokeweight="1pt"/>
                     <v:line id="Straight Connector 117" o:spid="_x0000_s1144" style="position:absolute;visibility:visible;mso-wrap-style:square" from="32915,6858" to="32915,9296" o:connectortype="straight" o:gfxdata="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" strokecolor="black [3213]" strokeweight="1pt"/>
                     <v:line id="Straight Connector 118" o:spid="_x0000_s1145" style="position:absolute;visibility:visible;mso-wrap-style:square" from="31888,6858" to="31888,9296" o:connectortype="straight" o:gfxdata="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" strokecolor="black [3213]" strokeweight="1pt"/>
                     <v:line id="Straight Connector 119" o:spid="_x0000_s1146" style="position:absolute;visibility:visible;mso-wrap-style:square" from="31184,6858" to="34678,6858" o:connectortype="straight" o:gfxdata="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" strokecolor="black [3213]" strokeweight="1pt"/>
                     <v:line id="Straight Connector 120" o:spid="_x0000_s1147" style="position:absolute;visibility:visible;mso-wrap-style:square" from="31185,9371" to="34678,9371" o:connectortype="straight" o:gfxdata="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" strokecolor="black [3213]" strokeweight="1pt"/>
                   </v:group>
-                  <v:oval id="Oval 121" o:spid="_x0000_s1148" style="position:absolute;left:41751;top:8065;width:4184;height:3882;visibility:visible;mso-wrap-style:square;v-text-anchor:middle" o:gfxdata="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" filled="f" strokecolor="black [3213]" strokeweight="2pt"/>
-                  <v:oval id="Oval 122" o:spid="_x0000_s1149" style="position:absolute;left:27174;top:15927;width:4184;height:3882;visibility:visible;mso-wrap-style:square;v-text-anchor:middle" o:gfxdata="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" filled="f" strokecolor="black [3213]" strokeweight="2pt"/>
-                  <v:shape id="Text Box 123" o:spid="_x0000_s1150" type="#_x0000_t202" style="position:absolute;left:50162;top:8595;width:5003;height:4548;visibility:visible;mso-wrap-style:square;v-text-anchor:top" o:gfxdata="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" fillcolor="white [3201]">
+                  <v:oval id="Oval 121" o:spid="_x0000_s1148" style="position:absolute;left:41493;top:6944;width:4183;height:3882;visibility:visible;mso-wrap-style:square;v-text-anchor:middle" o:gfxdata="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" filled="f" strokecolor="black [3213]" strokeweight="2pt"/>
+                  <v:oval id="Oval 122" o:spid="_x0000_s1149" style="position:absolute;left:26915;top:14805;width:4184;height:3882;visibility:visible;mso-wrap-style:square;v-text-anchor:middle" o:gfxdata="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" filled="f" strokecolor="black [3213]" strokeweight="2pt"/>
+                  <v:shape id="Text Box 123" o:spid="_x0000_s1150" type="#_x0000_t202" style="position:absolute;left:49903;top:7473;width:5004;height:4549;visibility:visible;mso-wrap-style:square;v-text-anchor:top" o:gfxdata="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" fillcolor="white [3201]">
                     <v:textbox>
                       <w:txbxContent>
                         <w:p>
@@ -11072,22 +11019,22 @@
                       </w:txbxContent>
                     </v:textbox>
                   </v:shape>
-                  <v:shape id="Straight Arrow Connector 124" o:spid="_x0000_s1151" type="#_x0000_t32" style="position:absolute;left:14794;top:14492;width:5176;height:3105;flip:x y;visibility:visible;mso-wrap-style:square" o:connectortype="straight" o:gfxdata="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" strokecolor="black [3213]">
+                  <v:shape id="Straight Arrow Connector 124" o:spid="_x0000_s1151" type="#_x0000_t32" style="position:absolute;left:14535;top:13371;width:5176;height:3105;flip:x y;visibility:visible;mso-wrap-style:square" o:connectortype="straight" o:gfxdata="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" strokecolor="black [3213]">
                     <v:stroke endarrow="block"/>
                   </v:shape>
-                  <v:shape id="Straight Arrow Connector 125" o:spid="_x0000_s1152" type="#_x0000_t32" style="position:absolute;left:15570;top:9520;width:19067;height:2427;flip:y;visibility:visible;mso-wrap-style:square" o:connectortype="straight" o:gfxdata="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" strokecolor="black [3213]">
+                  <v:shape id="Straight Arrow Connector 125" o:spid="_x0000_s1152" type="#_x0000_t32" style="position:absolute;left:15311;top:8399;width:19067;height:2427;flip:y;visibility:visible;mso-wrap-style:square" o:connectortype="straight" o:gfxdata="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" strokecolor="black [3213]">
                     <v:stroke endarrow="block"/>
                   </v:shape>
-                  <v:shape id="Straight Arrow Connector 126" o:spid="_x0000_s1153" type="#_x0000_t32" style="position:absolute;left:22773;top:17952;width:4184;height:0;flip:x;visibility:visible;mso-wrap-style:square" o:connectortype="straight" o:gfxdata="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" strokecolor="black [3213]">
+                  <v:shape id="Straight Arrow Connector 126" o:spid="_x0000_s1153" type="#_x0000_t32" style="position:absolute;left:22514;top:16830;width:4184;height:0;flip:x;visibility:visible;mso-wrap-style:square" o:connectortype="straight" o:gfxdata="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" strokecolor="black [3213]">
                     <v:stroke endarrow="block"/>
                   </v:shape>
-                  <v:shape id="Straight Arrow Connector 127" o:spid="_x0000_s1154" type="#_x0000_t32" style="position:absolute;left:30537;top:10394;width:4100;height:5533;flip:y;visibility:visible;mso-wrap-style:square" o:connectortype="straight" o:gfxdata="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" strokecolor="black [3213]">
+                  <v:shape id="Straight Arrow Connector 127" o:spid="_x0000_s1154" type="#_x0000_t32" style="position:absolute;left:30278;top:9273;width:4100;height:5532;flip:y;visibility:visible;mso-wrap-style:square" o:connectortype="straight" o:gfxdata="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" strokecolor="black [3213]">
                     <v:stroke endarrow="block"/>
                   </v:shape>
-                  <v:shape id="Straight Arrow Connector 128" o:spid="_x0000_s1155" type="#_x0000_t32" style="position:absolute;left:37698;top:9834;width:3924;height:0;flip:y;visibility:visible;mso-wrap-style:square" o:connectortype="straight" o:gfxdata="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" strokecolor="black [3213]">
+                  <v:shape id="Straight Arrow Connector 128" o:spid="_x0000_s1155" type="#_x0000_t32" style="position:absolute;left:37439;top:8712;width:3924;height:0;flip:y;visibility:visible;mso-wrap-style:square" o:connectortype="straight" o:gfxdata="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" strokecolor="black [3213]">
                     <v:stroke endarrow="block"/>
                   </v:shape>
-                  <v:shape id="_x0000_s1156" type="#_x0000_t202" style="position:absolute;left:50162;top:13143;width:7505;height:7612;visibility:visible;mso-wrap-style:square;v-text-anchor:top" o:gfxdata="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" fillcolor="white [3201]">
+                  <v:shape id="_x0000_s1156" type="#_x0000_t202" style="position:absolute;left:49903;top:12022;width:7505;height:7611;visibility:visible;mso-wrap-style:square;v-text-anchor:top" o:gfxdata="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" fillcolor="white [3201]">
                     <v:textbox>
                       <w:txbxContent>
                         <w:p>
@@ -11136,13 +11083,13 @@
                       </w:txbxContent>
                     </v:textbox>
                   </v:shape>
-                  <v:shape id="Straight Arrow Connector 130" o:spid="_x0000_s1157" type="#_x0000_t32" style="position:absolute;left:31874;top:11516;width:17943;height:5909;flip:x;visibility:visible;mso-wrap-style:square" o:connectortype="straight" o:gfxdata="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" strokecolor="black [3213]">
+                  <v:shape id="Straight Arrow Connector 130" o:spid="_x0000_s1157" type="#_x0000_t32" style="position:absolute;left:31615;top:10395;width:17943;height:5909;flip:x;visibility:visible;mso-wrap-style:square" o:connectortype="straight" o:gfxdata="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" strokecolor="black [3213]">
                     <v:stroke endarrow="block"/>
                   </v:shape>
-                  <v:shape id="Straight Arrow Connector 131" o:spid="_x0000_s1158" type="#_x0000_t32" style="position:absolute;left:46366;top:9834;width:3451;height:86;visibility:visible;mso-wrap-style:square" o:connectortype="straight" o:gfxdata="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" strokecolor="black [3213]">
+                  <v:shape id="Straight Arrow Connector 131" o:spid="_x0000_s1158" type="#_x0000_t32" style="position:absolute;left:46108;top:8712;width:3450;height:86;visibility:visible;mso-wrap-style:square" o:connectortype="straight" o:gfxdata="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" strokecolor="black [3213]">
                     <v:stroke endarrow="block"/>
                   </v:shape>
-                  <v:shape id="Text Box 132" o:spid="_x0000_s1159" type="#_x0000_t202" style="position:absolute;left:11171;top:11516;width:3666;height:2545;visibility:visible;mso-wrap-style:square;v-text-anchor:top" o:gfxdata="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" filled="f" stroked="f" strokeweight=".5pt">
+                  <v:shape id="Text Box 132" o:spid="_x0000_s1159" type="#_x0000_t202" style="position:absolute;left:10912;top:10395;width:3666;height:2544;visibility:visible;mso-wrap-style:square;v-text-anchor:top" o:gfxdata="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" filled="f" stroked="f" strokeweight=".5pt">
                     <v:textbox>
                       <w:txbxContent>
                         <w:p>
@@ -11153,7 +11100,7 @@
                       </w:txbxContent>
                     </v:textbox>
                   </v:shape>
-                  <v:shape id="Text Box 133" o:spid="_x0000_s1160" type="#_x0000_t202" style="position:absolute;left:41751;top:8552;width:3667;height:2545;visibility:visible;mso-wrap-style:square;v-text-anchor:top" o:gfxdata="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" filled="f" stroked="f" strokeweight=".5pt">
+                  <v:shape id="Text Box 133" o:spid="_x0000_s1160" type="#_x0000_t202" style="position:absolute;left:41493;top:7430;width:3666;height:2545;visibility:visible;mso-wrap-style:square;v-text-anchor:top" o:gfxdata="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" filled="f" stroked="f" strokeweight=".5pt">
                     <v:textbox>
                       <w:txbxContent>
                         <w:p>
@@ -11164,7 +11111,7 @@
                       </w:txbxContent>
                     </v:textbox>
                   </v:shape>
-                  <v:shape id="Text Box 134" o:spid="_x0000_s1161" type="#_x0000_t202" style="position:absolute;left:10022;top:2674;width:18531;height:2544;visibility:visible;mso-wrap-style:square;v-text-anchor:top" o:gfxdata="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" fillcolor="white [3201]" stroked="f" strokeweight=".5pt">
+                  <v:shape id="Text Box 134" o:spid="_x0000_s1161" type="#_x0000_t202" style="position:absolute;left:9763;top:1552;width:18531;height:2545;visibility:visible;mso-wrap-style:square;v-text-anchor:top" o:gfxdata="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" fillcolor="white [3201]" stroked="f" strokeweight=".5pt">
                     <v:textbox>
                       <w:txbxContent>
                         <w:p>
@@ -11178,7 +11125,7 @@
                       </w:txbxContent>
                     </v:textbox>
                   </v:shape>
-                  <v:shape id="Text Box 135" o:spid="_x0000_s1162" type="#_x0000_t202" style="position:absolute;left:27388;top:16474;width:3667;height:2545;visibility:visible;mso-wrap-style:square;v-text-anchor:top" o:gfxdata="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" filled="f" stroked="f" strokeweight=".5pt">
+                  <v:shape id="Text Box 135" o:spid="_x0000_s1162" type="#_x0000_t202" style="position:absolute;left:27130;top:15352;width:3666;height:2545;visibility:visible;mso-wrap-style:square;v-text-anchor:top" o:gfxdata="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" filled="f" stroked="f" strokeweight=".5pt">
                     <v:textbox>
                       <w:txbxContent>
                         <w:p>
@@ -11189,7 +11136,7 @@
                       </w:txbxContent>
                     </v:textbox>
                   </v:shape>
-                  <v:shape id="Text Box 136" o:spid="_x0000_s1163" type="#_x0000_t202" style="position:absolute;left:17813;top:18515;width:6642;height:2545;visibility:visible;mso-wrap-style:square;v-text-anchor:top" o:gfxdata="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" filled="f" stroked="f" strokeweight=".5pt">
+                  <v:shape id="Text Box 136" o:spid="_x0000_s1163" type="#_x0000_t202" style="position:absolute;left:17554;top:17393;width:6643;height:2545;visibility:visible;mso-wrap-style:square;v-text-anchor:top" o:gfxdata="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" filled="f" stroked="f" strokeweight=".5pt">
                     <v:textbox>
                       <w:txbxContent>
                         <w:p>
@@ -11200,7 +11147,7 @@
                       </w:txbxContent>
                     </v:textbox>
                   </v:shape>
-                  <v:shape id="Text Box 137" o:spid="_x0000_s1164" type="#_x0000_t202" style="position:absolute;left:32997;top:6050;width:6642;height:2545;visibility:visible;mso-wrap-style:square;v-text-anchor:top" o:gfxdata="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" filled="f" stroked="f" strokeweight=".5pt">
+                  <v:shape id="Text Box 137" o:spid="_x0000_s1164" type="#_x0000_t202" style="position:absolute;left:32738;top:4928;width:6642;height:2545;visibility:visible;mso-wrap-style:square;v-text-anchor:top" o:gfxdata="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" filled="f" stroked="f" strokeweight=".5pt">
                     <v:textbox>
                       <w:txbxContent>
                         <w:p>
@@ -11211,7 +11158,7 @@
                       </w:txbxContent>
                     </v:textbox>
                   </v:shape>
-                  <v:rect id="Rectangle 138" o:spid="_x0000_s1165" style="position:absolute;left:9704;top:2674;width:38302;height:19323;visibility:visible;mso-wrap-style:square;v-text-anchor:middle" o:gfxdata="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" filled="f" strokecolor="#243f60 [1604]">
+                  <v:rect id="Rectangle 138" o:spid="_x0000_s1165" style="position:absolute;left:9445;top:1552;width:38302;height:19323;visibility:visible;mso-wrap-style:square;v-text-anchor:middle" o:gfxdata="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" filled="f" strokecolor="#243f60 [1604]">
                     <v:stroke dashstyle="dash"/>
                   </v:rect>
                 </v:group>
@@ -11220,6 +11167,13 @@
           </mc:Fallback>
         </mc:AlternateContent>
       </w:r>
+    </w:p>
+    <w:p>
+      <w:pPr>
+        <w:rPr>
+          <w:rFonts w:ascii="Roboto" w:hAnsi="Roboto"/>
+        </w:rPr>
+      </w:pPr>
     </w:p>
     <w:p>
       <w:pPr>
@@ -11542,18 +11496,24 @@
                 <w:sz w:val="20"/>
                 <w:szCs w:val="20"/>
               </w:rPr>
-              <w:t xml:space="preserve">Send FPGA related commands to </w:t>
+              <w:t>Send FPGA related commands to FPGA</w:t>
             </w:r>
-            <w:proofErr w:type="spellStart"/>
             <w:r>
               <w:rPr>
                 <w:rFonts w:ascii="Roboto" w:hAnsi="Roboto"/>
                 <w:sz w:val="20"/>
                 <w:szCs w:val="20"/>
               </w:rPr>
-              <w:t>FPGA_CMD_queue</w:t>
+              <w:t xml:space="preserve"> command </w:t>
             </w:r>
-            <w:proofErr w:type="spellEnd"/>
+            <w:r>
+              <w:rPr>
+                <w:rFonts w:ascii="Roboto" w:hAnsi="Roboto"/>
+                <w:sz w:val="20"/>
+                <w:szCs w:val="20"/>
+              </w:rPr>
+              <w:t>queue</w:t>
+            </w:r>
           </w:p>
           <w:p>
             <w:pPr>
@@ -11685,25 +11645,23 @@
                 <w:sz w:val="20"/>
                 <w:szCs w:val="20"/>
               </w:rPr>
-              <w:t xml:space="preserve">Take ASCII reply </w:t>
+              <w:t>Take ASCII reply s</w:t>
             </w:r>
-            <w:proofErr w:type="spellStart"/>
             <w:r>
               <w:rPr>
                 <w:rFonts w:ascii="Roboto" w:hAnsi="Roboto"/>
                 <w:sz w:val="20"/>
                 <w:szCs w:val="20"/>
               </w:rPr>
-              <w:t>srtings</w:t>
+              <w:t>tr</w:t>
             </w:r>
-            <w:proofErr w:type="spellEnd"/>
             <w:r>
               <w:rPr>
                 <w:rFonts w:ascii="Roboto" w:hAnsi="Roboto"/>
                 <w:sz w:val="20"/>
                 <w:szCs w:val="20"/>
               </w:rPr>
-              <w:t xml:space="preserve"> from reply queue and send to controlling computer</w:t>
+              <w:t>ings from reply queue and send to controlling computer</w:t>
             </w:r>
           </w:p>
           <w:p>
@@ -12134,21 +12092,7 @@
         <w:rPr>
           <w:rFonts w:ascii="Roboto" w:hAnsi="Roboto"/>
         </w:rPr>
-        <w:t xml:space="preserve">This structure provides the basic system to test and exercise the FPGA hardware.  The ASCII command format allows easy access from a </w:t>
-      </w:r>
-      <w:proofErr w:type="gramStart"/>
-      <w:r>
-        <w:rPr>
-          <w:rFonts w:ascii="Roboto" w:hAnsi="Roboto"/>
-        </w:rPr>
-        <w:t>high level</w:t>
-      </w:r>
-      <w:proofErr w:type="gramEnd"/>
-      <w:r>
-        <w:rPr>
-          <w:rFonts w:ascii="Roboto" w:hAnsi="Roboto"/>
-        </w:rPr>
-        <w:t xml:space="preserve"> control computer e.g. PC, Raspberry Pi, etc.  </w:t>
+        <w:t xml:space="preserve">This structure provides the basic system to test and exercise the FPGA hardware.  The ASCII command format allows easy access from a high level control computer e.g. PC, Raspberry Pi, etc.  </w:t>
       </w:r>
     </w:p>
     <w:p>
@@ -12191,12 +12135,2587 @@
           <w:rFonts w:ascii="Roboto" w:hAnsi="Roboto"/>
         </w:rPr>
       </w:pPr>
+    </w:p>
+    <w:p>
+      <w:pPr>
+        <w:rPr>
+          <w:rFonts w:ascii="Roboto" w:hAnsi="Roboto"/>
+        </w:rPr>
+      </w:pPr>
       <w:r>
         <w:rPr>
           <w:rFonts w:ascii="Roboto" w:hAnsi="Roboto"/>
         </w:rPr>
         <w:br w:type="page"/>
       </w:r>
+    </w:p>
+    <w:p>
+      <w:pPr>
+        <w:pStyle w:val="Heading1"/>
+      </w:pPr>
+      <w:r>
+        <w:lastRenderedPageBreak/>
+        <w:t>4.</w:t>
+      </w:r>
+      <w:r>
+        <w:t>3</w:t>
+      </w:r>
+      <w:r>
+        <w:t xml:space="preserve">  Process structure of µP software : GitHub Tag V</w:t>
+      </w:r>
+      <w:r>
+        <w:t>2</w:t>
+      </w:r>
+      <w:r>
+        <w:t>.0</w:t>
+      </w:r>
+    </w:p>
+    <w:p>
+      <w:pPr>
+        <w:rPr>
+          <w:rFonts w:ascii="Roboto" w:hAnsi="Roboto"/>
+        </w:rPr>
+      </w:pPr>
+    </w:p>
+    <w:p>
+      <w:pPr>
+        <w:rPr>
+          <w:rFonts w:ascii="Roboto" w:hAnsi="Roboto"/>
+        </w:rPr>
+      </w:pPr>
+    </w:p>
+    <w:p>
+      <w:pPr>
+        <w:rPr>
+          <w:rFonts w:ascii="Roboto" w:hAnsi="Roboto"/>
+        </w:rPr>
+      </w:pPr>
+      <w:r>
+        <w:rPr>
+          <w:noProof/>
+        </w:rPr>
+        <mc:AlternateContent>
+          <mc:Choice Requires="wpc">
+            <w:drawing>
+              <wp:anchor distT="0" distB="0" distL="114300" distR="114300" simplePos="0" relativeHeight="251660288" behindDoc="0" locked="0" layoutInCell="1" allowOverlap="1" wp14:anchorId="1A47EA99" wp14:editId="1801C4A0">
+                <wp:simplePos x="0" y="0"/>
+                <wp:positionH relativeFrom="column">
+                  <wp:posOffset>270486</wp:posOffset>
+                </wp:positionH>
+                <wp:positionV relativeFrom="paragraph">
+                  <wp:posOffset>83508</wp:posOffset>
+                </wp:positionV>
+                <wp:extent cx="5852160" cy="3355676"/>
+                <wp:effectExtent l="0" t="0" r="0" b="0"/>
+                <wp:wrapNone/>
+                <wp:docPr id="209" name="Canvas 209"/>
+                <wp:cNvGraphicFramePr>
+                  <a:graphicFrameLocks xmlns:a="http://schemas.openxmlformats.org/drawingml/2006/main" noChangeAspect="1"/>
+                </wp:cNvGraphicFramePr>
+                <a:graphic xmlns:a="http://schemas.openxmlformats.org/drawingml/2006/main">
+                  <a:graphicData uri="http://schemas.microsoft.com/office/word/2010/wordprocessingCanvas">
+                    <wpc:wpc>
+                      <wpc:bg>
+                        <a:solidFill>
+                          <a:prstClr val="white"/>
+                        </a:solidFill>
+                      </wpc:bg>
+                      <wpc:whole/>
+                      <wpg:wgp>
+                        <wpg:cNvPr id="245" name="Group 245"/>
+                        <wpg:cNvGrpSpPr/>
+                        <wpg:grpSpPr>
+                          <a:xfrm>
+                            <a:off x="201862" y="570606"/>
+                            <a:ext cx="5594228" cy="2587057"/>
+                            <a:chOff x="201862" y="570606"/>
+                            <a:chExt cx="5594228" cy="2587057"/>
+                          </a:xfrm>
+                        </wpg:grpSpPr>
+                        <wpg:grpSp>
+                          <wpg:cNvPr id="241" name="Group 241"/>
+                          <wpg:cNvGrpSpPr/>
+                          <wpg:grpSpPr>
+                            <a:xfrm>
+                              <a:off x="3532298" y="1706435"/>
+                              <a:ext cx="297091" cy="237181"/>
+                              <a:chOff x="3532298" y="1706435"/>
+                              <a:chExt cx="297091" cy="237181"/>
+                            </a:xfrm>
+                          </wpg:grpSpPr>
+                          <wps:wsp>
+                            <wps:cNvPr id="177" name="Straight Connector 177"/>
+                            <wps:cNvCnPr/>
+                            <wps:spPr>
+                              <a:xfrm>
+                                <a:off x="3764585" y="1706435"/>
+                                <a:ext cx="0" cy="230130"/>
+                              </a:xfrm>
+                              <a:prstGeom prst="line">
+                                <a:avLst/>
+                              </a:prstGeom>
+                              <a:ln w="12700">
+                                <a:solidFill>
+                                  <a:schemeClr val="tx1"/>
+                                </a:solidFill>
+                              </a:ln>
+                            </wps:spPr>
+                            <wps:style>
+                              <a:lnRef idx="1">
+                                <a:schemeClr val="accent1"/>
+                              </a:lnRef>
+                              <a:fillRef idx="0">
+                                <a:schemeClr val="accent1"/>
+                              </a:fillRef>
+                              <a:effectRef idx="0">
+                                <a:schemeClr val="accent1"/>
+                              </a:effectRef>
+                              <a:fontRef idx="minor">
+                                <a:schemeClr val="tx1"/>
+                              </a:fontRef>
+                            </wps:style>
+                            <wps:bodyPr/>
+                          </wps:wsp>
+                          <wps:wsp>
+                            <wps:cNvPr id="178" name="Straight Connector 178"/>
+                            <wps:cNvCnPr/>
+                            <wps:spPr>
+                              <a:xfrm>
+                                <a:off x="3679495" y="1706435"/>
+                                <a:ext cx="0" cy="230130"/>
+                              </a:xfrm>
+                              <a:prstGeom prst="line">
+                                <a:avLst/>
+                              </a:prstGeom>
+                              <a:ln w="12700">
+                                <a:solidFill>
+                                  <a:schemeClr val="tx1"/>
+                                </a:solidFill>
+                              </a:ln>
+                            </wps:spPr>
+                            <wps:style>
+                              <a:lnRef idx="1">
+                                <a:schemeClr val="accent1"/>
+                              </a:lnRef>
+                              <a:fillRef idx="0">
+                                <a:schemeClr val="accent1"/>
+                              </a:fillRef>
+                              <a:effectRef idx="0">
+                                <a:schemeClr val="accent1"/>
+                              </a:effectRef>
+                              <a:fontRef idx="minor">
+                                <a:schemeClr val="tx1"/>
+                              </a:fontRef>
+                            </wps:style>
+                            <wps:bodyPr/>
+                          </wps:wsp>
+                          <wps:wsp>
+                            <wps:cNvPr id="179" name="Straight Connector 179"/>
+                            <wps:cNvCnPr/>
+                            <wps:spPr>
+                              <a:xfrm>
+                                <a:off x="3592202" y="1706435"/>
+                                <a:ext cx="0" cy="230130"/>
+                              </a:xfrm>
+                              <a:prstGeom prst="line">
+                                <a:avLst/>
+                              </a:prstGeom>
+                              <a:ln w="12700">
+                                <a:solidFill>
+                                  <a:schemeClr val="tx1"/>
+                                </a:solidFill>
+                              </a:ln>
+                            </wps:spPr>
+                            <wps:style>
+                              <a:lnRef idx="1">
+                                <a:schemeClr val="accent1"/>
+                              </a:lnRef>
+                              <a:fillRef idx="0">
+                                <a:schemeClr val="accent1"/>
+                              </a:fillRef>
+                              <a:effectRef idx="0">
+                                <a:schemeClr val="accent1"/>
+                              </a:effectRef>
+                              <a:fontRef idx="minor">
+                                <a:schemeClr val="tx1"/>
+                              </a:fontRef>
+                            </wps:style>
+                            <wps:bodyPr/>
+                          </wps:wsp>
+                          <wps:wsp>
+                            <wps:cNvPr id="180" name="Straight Connector 180"/>
+                            <wps:cNvCnPr/>
+                            <wps:spPr>
+                              <a:xfrm>
+                                <a:off x="3532298" y="1706435"/>
+                                <a:ext cx="297091" cy="0"/>
+                              </a:xfrm>
+                              <a:prstGeom prst="line">
+                                <a:avLst/>
+                              </a:prstGeom>
+                              <a:ln w="12700">
+                                <a:solidFill>
+                                  <a:schemeClr val="tx1"/>
+                                </a:solidFill>
+                              </a:ln>
+                            </wps:spPr>
+                            <wps:style>
+                              <a:lnRef idx="1">
+                                <a:schemeClr val="accent1"/>
+                              </a:lnRef>
+                              <a:fillRef idx="0">
+                                <a:schemeClr val="accent1"/>
+                              </a:fillRef>
+                              <a:effectRef idx="0">
+                                <a:schemeClr val="accent1"/>
+                              </a:effectRef>
+                              <a:fontRef idx="minor">
+                                <a:schemeClr val="tx1"/>
+                              </a:fontRef>
+                            </wps:style>
+                            <wps:bodyPr/>
+                          </wps:wsp>
+                          <wps:wsp>
+                            <wps:cNvPr id="181" name="Straight Connector 181"/>
+                            <wps:cNvCnPr/>
+                            <wps:spPr>
+                              <a:xfrm>
+                                <a:off x="3532400" y="1943616"/>
+                                <a:ext cx="296989" cy="0"/>
+                              </a:xfrm>
+                              <a:prstGeom prst="line">
+                                <a:avLst/>
+                              </a:prstGeom>
+                              <a:ln w="12700">
+                                <a:solidFill>
+                                  <a:schemeClr val="tx1"/>
+                                </a:solidFill>
+                              </a:ln>
+                            </wps:spPr>
+                            <wps:style>
+                              <a:lnRef idx="1">
+                                <a:schemeClr val="accent1"/>
+                              </a:lnRef>
+                              <a:fillRef idx="0">
+                                <a:schemeClr val="accent1"/>
+                              </a:fillRef>
+                              <a:effectRef idx="0">
+                                <a:schemeClr val="accent1"/>
+                              </a:effectRef>
+                              <a:fontRef idx="minor">
+                                <a:schemeClr val="tx1"/>
+                              </a:fontRef>
+                            </wps:style>
+                            <wps:bodyPr/>
+                          </wps:wsp>
+                        </wpg:grpSp>
+                        <wps:wsp>
+                          <wps:cNvPr id="182" name="Oval 182"/>
+                          <wps:cNvSpPr/>
+                          <wps:spPr>
+                            <a:xfrm>
+                              <a:off x="1146455" y="2070809"/>
+                              <a:ext cx="418381" cy="384617"/>
+                            </a:xfrm>
+                            <a:prstGeom prst="ellipse">
+                              <a:avLst/>
+                            </a:prstGeom>
+                            <a:noFill/>
+                            <a:ln>
+                              <a:solidFill>
+                                <a:schemeClr val="tx1"/>
+                              </a:solidFill>
+                            </a:ln>
+                          </wps:spPr>
+                          <wps:style>
+                            <a:lnRef idx="2">
+                              <a:schemeClr val="accent1">
+                                <a:shade val="50000"/>
+                              </a:schemeClr>
+                            </a:lnRef>
+                            <a:fillRef idx="1">
+                              <a:schemeClr val="accent1"/>
+                            </a:fillRef>
+                            <a:effectRef idx="0">
+                              <a:schemeClr val="accent1"/>
+                            </a:effectRef>
+                            <a:fontRef idx="minor">
+                              <a:schemeClr val="lt1"/>
+                            </a:fontRef>
+                          </wps:style>
+                          <wps:txbx>
+                            <w:txbxContent>
+                              <w:p>
+                                <w:pPr>
+                                  <w:rPr>
+                                    <w:sz w:val="16"/>
+                                    <w:szCs w:val="16"/>
+                                  </w:rPr>
+                                </w:pPr>
+                              </w:p>
+                            </w:txbxContent>
+                          </wps:txbx>
+                          <wps:bodyPr rot="0" spcFirstLastPara="0" vertOverflow="overflow" horzOverflow="overflow" vert="horz" wrap="square" lIns="91440" tIns="45720" rIns="91440" bIns="45720" numCol="1" spcCol="0" rtlCol="0" fromWordArt="0" anchor="ctr" anchorCtr="0" forceAA="0" compatLnSpc="1">
+                            <a:prstTxWarp prst="textNoShape">
+                              <a:avLst/>
+                            </a:prstTxWarp>
+                            <a:noAutofit/>
+                          </wps:bodyPr>
+                        </wps:wsp>
+                        <wps:wsp>
+                          <wps:cNvPr id="183" name="Text Box 183"/>
+                          <wps:cNvSpPr txBox="1"/>
+                          <wps:spPr>
+                            <a:xfrm>
+                              <a:off x="201862" y="1961680"/>
+                              <a:ext cx="582273" cy="595167"/>
+                            </a:xfrm>
+                            <a:prstGeom prst="rect">
+                              <a:avLst/>
+                            </a:prstGeom>
+                            <a:solidFill>
+                              <a:schemeClr val="lt1"/>
+                            </a:solidFill>
+                            <a:ln w="9525">
+                              <a:solidFill>
+                                <a:prstClr val="black"/>
+                              </a:solidFill>
+                            </a:ln>
+                          </wps:spPr>
+                          <wps:txbx>
+                            <w:txbxContent>
+                              <w:p>
+                                <w:pPr>
+                                  <w:contextualSpacing/>
+                                </w:pPr>
+                              </w:p>
+                              <w:p>
+                                <w:pPr>
+                                  <w:contextualSpacing/>
+                                </w:pPr>
+                                <w:r>
+                                  <w:t>FPGA</w:t>
+                                </w:r>
+                              </w:p>
+                            </w:txbxContent>
+                          </wps:txbx>
+                          <wps:bodyPr rot="0" spcFirstLastPara="0" vertOverflow="overflow" horzOverflow="overflow" vert="horz" wrap="square" lIns="91440" tIns="45720" rIns="91440" bIns="45720" numCol="1" spcCol="0" rtlCol="0" fromWordArt="0" anchor="t" anchorCtr="0" forceAA="0" compatLnSpc="1">
+                            <a:prstTxWarp prst="textNoShape">
+                              <a:avLst/>
+                            </a:prstTxWarp>
+                            <a:noAutofit/>
+                          </wps:bodyPr>
+                        </wps:wsp>
+                        <wps:wsp>
+                          <wps:cNvPr id="184" name="Arrow: Left-Right 184"/>
+                          <wps:cNvSpPr/>
+                          <wps:spPr>
+                            <a:xfrm>
+                              <a:off x="814338" y="2191940"/>
+                              <a:ext cx="332117" cy="151568"/>
+                            </a:xfrm>
+                            <a:prstGeom prst="leftRightArrow">
+                              <a:avLst/>
+                            </a:prstGeom>
+                            <a:solidFill>
+                              <a:schemeClr val="bg1"/>
+                            </a:solidFill>
+                          </wps:spPr>
+                          <wps:style>
+                            <a:lnRef idx="2">
+                              <a:schemeClr val="accent1">
+                                <a:shade val="50000"/>
+                              </a:schemeClr>
+                            </a:lnRef>
+                            <a:fillRef idx="1">
+                              <a:schemeClr val="accent1"/>
+                            </a:fillRef>
+                            <a:effectRef idx="0">
+                              <a:schemeClr val="accent1"/>
+                            </a:effectRef>
+                            <a:fontRef idx="minor">
+                              <a:schemeClr val="lt1"/>
+                            </a:fontRef>
+                          </wps:style>
+                          <wps:bodyPr rot="0" spcFirstLastPara="0" vertOverflow="overflow" horzOverflow="overflow" vert="horz" wrap="square" lIns="91440" tIns="45720" rIns="91440" bIns="45720" numCol="1" spcCol="0" rtlCol="0" fromWordArt="0" anchor="ctr" anchorCtr="0" forceAA="0" compatLnSpc="1">
+                            <a:prstTxWarp prst="textNoShape">
+                              <a:avLst/>
+                            </a:prstTxWarp>
+                            <a:noAutofit/>
+                          </wps:bodyPr>
+                        </wps:wsp>
+                        <wpg:grpSp>
+                          <wpg:cNvPr id="242" name="Group 242"/>
+                          <wpg:cNvGrpSpPr/>
+                          <wpg:grpSpPr>
+                            <a:xfrm>
+                              <a:off x="1849771" y="2660358"/>
+                              <a:ext cx="328393" cy="199420"/>
+                              <a:chOff x="1849771" y="2660358"/>
+                              <a:chExt cx="328393" cy="199420"/>
+                            </a:xfrm>
+                          </wpg:grpSpPr>
+                          <wps:wsp>
+                            <wps:cNvPr id="186" name="Straight Connector 186"/>
+                            <wps:cNvCnPr/>
+                            <wps:spPr>
+                              <a:xfrm>
+                                <a:off x="2106532" y="2666286"/>
+                                <a:ext cx="0" cy="193492"/>
+                              </a:xfrm>
+                              <a:prstGeom prst="line">
+                                <a:avLst/>
+                              </a:prstGeom>
+                              <a:ln w="12700">
+                                <a:solidFill>
+                                  <a:schemeClr val="tx1"/>
+                                </a:solidFill>
+                              </a:ln>
+                            </wps:spPr>
+                            <wps:style>
+                              <a:lnRef idx="1">
+                                <a:schemeClr val="accent1"/>
+                              </a:lnRef>
+                              <a:fillRef idx="0">
+                                <a:schemeClr val="accent1"/>
+                              </a:fillRef>
+                              <a:effectRef idx="0">
+                                <a:schemeClr val="accent1"/>
+                              </a:effectRef>
+                              <a:fontRef idx="minor">
+                                <a:schemeClr val="tx1"/>
+                              </a:fontRef>
+                            </wps:style>
+                            <wps:bodyPr/>
+                          </wps:wsp>
+                          <wps:wsp>
+                            <wps:cNvPr id="187" name="Straight Connector 187"/>
+                            <wps:cNvCnPr/>
+                            <wps:spPr>
+                              <a:xfrm>
+                                <a:off x="2012477" y="2660358"/>
+                                <a:ext cx="0" cy="193492"/>
+                              </a:xfrm>
+                              <a:prstGeom prst="line">
+                                <a:avLst/>
+                              </a:prstGeom>
+                              <a:ln w="12700">
+                                <a:solidFill>
+                                  <a:schemeClr val="tx1"/>
+                                </a:solidFill>
+                              </a:ln>
+                            </wps:spPr>
+                            <wps:style>
+                              <a:lnRef idx="1">
+                                <a:schemeClr val="accent1"/>
+                              </a:lnRef>
+                              <a:fillRef idx="0">
+                                <a:schemeClr val="accent1"/>
+                              </a:fillRef>
+                              <a:effectRef idx="0">
+                                <a:schemeClr val="accent1"/>
+                              </a:effectRef>
+                              <a:fontRef idx="minor">
+                                <a:schemeClr val="tx1"/>
+                              </a:fontRef>
+                            </wps:style>
+                            <wps:bodyPr/>
+                          </wps:wsp>
+                          <wps:wsp>
+                            <wps:cNvPr id="188" name="Straight Connector 188"/>
+                            <wps:cNvCnPr/>
+                            <wps:spPr>
+                              <a:xfrm>
+                                <a:off x="1915986" y="2660358"/>
+                                <a:ext cx="0" cy="193492"/>
+                              </a:xfrm>
+                              <a:prstGeom prst="line">
+                                <a:avLst/>
+                              </a:prstGeom>
+                              <a:ln w="12700">
+                                <a:solidFill>
+                                  <a:schemeClr val="tx1"/>
+                                </a:solidFill>
+                              </a:ln>
+                            </wps:spPr>
+                            <wps:style>
+                              <a:lnRef idx="1">
+                                <a:schemeClr val="accent1"/>
+                              </a:lnRef>
+                              <a:fillRef idx="0">
+                                <a:schemeClr val="accent1"/>
+                              </a:fillRef>
+                              <a:effectRef idx="0">
+                                <a:schemeClr val="accent1"/>
+                              </a:effectRef>
+                              <a:fontRef idx="minor">
+                                <a:schemeClr val="tx1"/>
+                              </a:fontRef>
+                            </wps:style>
+                            <wps:bodyPr/>
+                          </wps:wsp>
+                          <wps:wsp>
+                            <wps:cNvPr id="189" name="Straight Connector 189"/>
+                            <wps:cNvCnPr/>
+                            <wps:spPr>
+                              <a:xfrm>
+                                <a:off x="1849771" y="2660358"/>
+                                <a:ext cx="328393" cy="0"/>
+                              </a:xfrm>
+                              <a:prstGeom prst="line">
+                                <a:avLst/>
+                              </a:prstGeom>
+                              <a:ln w="12700">
+                                <a:solidFill>
+                                  <a:schemeClr val="tx1"/>
+                                </a:solidFill>
+                              </a:ln>
+                            </wps:spPr>
+                            <wps:style>
+                              <a:lnRef idx="1">
+                                <a:schemeClr val="accent1"/>
+                              </a:lnRef>
+                              <a:fillRef idx="0">
+                                <a:schemeClr val="accent1"/>
+                              </a:fillRef>
+                              <a:effectRef idx="0">
+                                <a:schemeClr val="accent1"/>
+                              </a:effectRef>
+                              <a:fontRef idx="minor">
+                                <a:schemeClr val="tx1"/>
+                              </a:fontRef>
+                            </wps:style>
+                            <wps:bodyPr/>
+                          </wps:wsp>
+                          <wps:wsp>
+                            <wps:cNvPr id="190" name="Straight Connector 190"/>
+                            <wps:cNvCnPr/>
+                            <wps:spPr>
+                              <a:xfrm>
+                                <a:off x="1849884" y="2859778"/>
+                                <a:ext cx="328280" cy="0"/>
+                              </a:xfrm>
+                              <a:prstGeom prst="line">
+                                <a:avLst/>
+                              </a:prstGeom>
+                              <a:ln w="12700">
+                                <a:solidFill>
+                                  <a:schemeClr val="tx1"/>
+                                </a:solidFill>
+                              </a:ln>
+                            </wps:spPr>
+                            <wps:style>
+                              <a:lnRef idx="1">
+                                <a:schemeClr val="accent1"/>
+                              </a:lnRef>
+                              <a:fillRef idx="0">
+                                <a:schemeClr val="accent1"/>
+                              </a:fillRef>
+                              <a:effectRef idx="0">
+                                <a:schemeClr val="accent1"/>
+                              </a:effectRef>
+                              <a:fontRef idx="minor">
+                                <a:schemeClr val="tx1"/>
+                              </a:fontRef>
+                            </wps:style>
+                            <wps:bodyPr/>
+                          </wps:wsp>
+                        </wpg:grpSp>
+                        <wps:wsp>
+                          <wps:cNvPr id="191" name="Oval 191"/>
+                          <wps:cNvSpPr/>
+                          <wps:spPr>
+                            <a:xfrm>
+                              <a:off x="4204519" y="1777920"/>
+                              <a:ext cx="418381" cy="384617"/>
+                            </a:xfrm>
+                            <a:prstGeom prst="ellipse">
+                              <a:avLst/>
+                            </a:prstGeom>
+                            <a:noFill/>
+                            <a:ln>
+                              <a:solidFill>
+                                <a:schemeClr val="tx1"/>
+                              </a:solidFill>
+                            </a:ln>
+                          </wps:spPr>
+                          <wps:style>
+                            <a:lnRef idx="2">
+                              <a:schemeClr val="accent1">
+                                <a:shade val="50000"/>
+                              </a:schemeClr>
+                            </a:lnRef>
+                            <a:fillRef idx="1">
+                              <a:schemeClr val="accent1"/>
+                            </a:fillRef>
+                            <a:effectRef idx="0">
+                              <a:schemeClr val="accent1"/>
+                            </a:effectRef>
+                            <a:fontRef idx="minor">
+                              <a:schemeClr val="lt1"/>
+                            </a:fontRef>
+                          </wps:style>
+                          <wps:bodyPr rot="0" spcFirstLastPara="0" vertOverflow="overflow" horzOverflow="overflow" vert="horz" wrap="square" lIns="91440" tIns="45720" rIns="91440" bIns="45720" numCol="1" spcCol="0" rtlCol="0" fromWordArt="0" anchor="ctr" anchorCtr="0" forceAA="0" compatLnSpc="1">
+                            <a:prstTxWarp prst="textNoShape">
+                              <a:avLst/>
+                            </a:prstTxWarp>
+                            <a:noAutofit/>
+                          </wps:bodyPr>
+                        </wps:wsp>
+                        <wps:wsp>
+                          <wps:cNvPr id="192" name="Oval 192"/>
+                          <wps:cNvSpPr/>
+                          <wps:spPr>
+                            <a:xfrm>
+                              <a:off x="2746776" y="2556848"/>
+                              <a:ext cx="418381" cy="384617"/>
+                            </a:xfrm>
+                            <a:prstGeom prst="ellipse">
+                              <a:avLst/>
+                            </a:prstGeom>
+                            <a:noFill/>
+                            <a:ln>
+                              <a:solidFill>
+                                <a:schemeClr val="tx1"/>
+                              </a:solidFill>
+                            </a:ln>
+                          </wps:spPr>
+                          <wps:style>
+                            <a:lnRef idx="2">
+                              <a:schemeClr val="accent1">
+                                <a:shade val="50000"/>
+                              </a:schemeClr>
+                            </a:lnRef>
+                            <a:fillRef idx="1">
+                              <a:schemeClr val="accent1"/>
+                            </a:fillRef>
+                            <a:effectRef idx="0">
+                              <a:schemeClr val="accent1"/>
+                            </a:effectRef>
+                            <a:fontRef idx="minor">
+                              <a:schemeClr val="lt1"/>
+                            </a:fontRef>
+                          </wps:style>
+                          <wps:bodyPr rot="0" spcFirstLastPara="0" vertOverflow="overflow" horzOverflow="overflow" vert="horz" wrap="square" lIns="91440" tIns="45720" rIns="91440" bIns="45720" numCol="1" spcCol="0" rtlCol="0" fromWordArt="0" anchor="ctr" anchorCtr="0" forceAA="0" compatLnSpc="1">
+                            <a:prstTxWarp prst="textNoShape">
+                              <a:avLst/>
+                            </a:prstTxWarp>
+                            <a:noAutofit/>
+                          </wps:bodyPr>
+                        </wps:wsp>
+                        <wps:wsp>
+                          <wps:cNvPr id="193" name="Text Box 193"/>
+                          <wps:cNvSpPr txBox="1"/>
+                          <wps:spPr>
+                            <a:xfrm>
+                              <a:off x="5045594" y="1830372"/>
+                              <a:ext cx="500331" cy="450689"/>
+                            </a:xfrm>
+                            <a:prstGeom prst="rect">
+                              <a:avLst/>
+                            </a:prstGeom>
+                            <a:solidFill>
+                              <a:schemeClr val="lt1"/>
+                            </a:solidFill>
+                            <a:ln w="9525">
+                              <a:solidFill>
+                                <a:prstClr val="black"/>
+                              </a:solidFill>
+                            </a:ln>
+                          </wps:spPr>
+                          <wps:txbx>
+                            <w:txbxContent>
+                              <w:p>
+                                <w:pPr>
+                                  <w:contextualSpacing/>
+                                  <w:rPr>
+                                    <w:sz w:val="20"/>
+                                    <w:szCs w:val="20"/>
+                                  </w:rPr>
+                                </w:pPr>
+                                <w:r>
+                                  <w:rPr>
+                                    <w:sz w:val="20"/>
+                                    <w:szCs w:val="20"/>
+                                  </w:rPr>
+                                  <w:t xml:space="preserve">Com </w:t>
+                                </w:r>
+                              </w:p>
+                              <w:p>
+                                <w:pPr>
+                                  <w:spacing w:after="100" w:afterAutospacing="1"/>
+                                  <w:rPr>
+                                    <w:sz w:val="20"/>
+                                    <w:szCs w:val="20"/>
+                                  </w:rPr>
+                                </w:pPr>
+                                <w:r>
+                                  <w:rPr>
+                                    <w:sz w:val="20"/>
+                                    <w:szCs w:val="20"/>
+                                  </w:rPr>
+                                  <w:t>Port</w:t>
+                                </w:r>
+                              </w:p>
+                            </w:txbxContent>
+                          </wps:txbx>
+                          <wps:bodyPr rot="0" spcFirstLastPara="0" vertOverflow="overflow" horzOverflow="overflow" vert="horz" wrap="square" lIns="91440" tIns="45720" rIns="91440" bIns="45720" numCol="1" spcCol="0" rtlCol="0" fromWordArt="0" anchor="t" anchorCtr="0" forceAA="0" compatLnSpc="1">
+                            <a:prstTxWarp prst="textNoShape">
+                              <a:avLst/>
+                            </a:prstTxWarp>
+                            <a:noAutofit/>
+                          </wps:bodyPr>
+                        </wps:wsp>
+                        <wps:wsp>
+                          <wps:cNvPr id="194" name="Straight Arrow Connector 194"/>
+                          <wps:cNvCnPr/>
+                          <wps:spPr>
+                            <a:xfrm flipH="1" flipV="1">
+                              <a:off x="1508768" y="2414002"/>
+                              <a:ext cx="345912" cy="343219"/>
+                            </a:xfrm>
+                            <a:prstGeom prst="straightConnector1">
+                              <a:avLst/>
+                            </a:prstGeom>
+                            <a:ln>
+                              <a:solidFill>
+                                <a:schemeClr val="tx1"/>
+                              </a:solidFill>
+                              <a:tailEnd type="triangle"/>
+                            </a:ln>
+                          </wps:spPr>
+                          <wps:style>
+                            <a:lnRef idx="1">
+                              <a:schemeClr val="accent1"/>
+                            </a:lnRef>
+                            <a:fillRef idx="0">
+                              <a:schemeClr val="accent1"/>
+                            </a:fillRef>
+                            <a:effectRef idx="0">
+                              <a:schemeClr val="accent1"/>
+                            </a:effectRef>
+                            <a:fontRef idx="minor">
+                              <a:schemeClr val="tx1"/>
+                            </a:fontRef>
+                          </wps:style>
+                          <wps:bodyPr/>
+                        </wps:wsp>
+                        <wps:wsp>
+                          <wps:cNvPr id="195" name="Straight Arrow Connector 195"/>
+                          <wps:cNvCnPr/>
+                          <wps:spPr>
+                            <a:xfrm flipV="1">
+                              <a:off x="1613141" y="1801214"/>
+                              <a:ext cx="1889825" cy="431792"/>
+                            </a:xfrm>
+                            <a:prstGeom prst="straightConnector1">
+                              <a:avLst/>
+                            </a:prstGeom>
+                            <a:ln>
+                              <a:solidFill>
+                                <a:schemeClr val="tx1"/>
+                              </a:solidFill>
+                              <a:tailEnd type="triangle"/>
+                            </a:ln>
+                          </wps:spPr>
+                          <wps:style>
+                            <a:lnRef idx="1">
+                              <a:schemeClr val="accent1"/>
+                            </a:lnRef>
+                            <a:fillRef idx="0">
+                              <a:schemeClr val="accent1"/>
+                            </a:fillRef>
+                            <a:effectRef idx="0">
+                              <a:schemeClr val="accent1"/>
+                            </a:effectRef>
+                            <a:fontRef idx="minor">
+                              <a:schemeClr val="tx1"/>
+                            </a:fontRef>
+                          </wps:style>
+                          <wps:bodyPr/>
+                        </wps:wsp>
+                        <wps:wsp>
+                          <wps:cNvPr id="196" name="Straight Arrow Connector 196"/>
+                          <wps:cNvCnPr/>
+                          <wps:spPr>
+                            <a:xfrm flipH="1">
+                              <a:off x="2178166" y="2779740"/>
+                              <a:ext cx="546924" cy="0"/>
+                            </a:xfrm>
+                            <a:prstGeom prst="straightConnector1">
+                              <a:avLst/>
+                            </a:prstGeom>
+                            <a:ln>
+                              <a:solidFill>
+                                <a:schemeClr val="tx1"/>
+                              </a:solidFill>
+                              <a:tailEnd type="triangle"/>
+                            </a:ln>
+                          </wps:spPr>
+                          <wps:style>
+                            <a:lnRef idx="1">
+                              <a:schemeClr val="accent1"/>
+                            </a:lnRef>
+                            <a:fillRef idx="0">
+                              <a:schemeClr val="accent1"/>
+                            </a:fillRef>
+                            <a:effectRef idx="0">
+                              <a:schemeClr val="accent1"/>
+                            </a:effectRef>
+                            <a:fontRef idx="minor">
+                              <a:schemeClr val="tx1"/>
+                            </a:fontRef>
+                          </wps:style>
+                          <wps:bodyPr/>
+                        </wps:wsp>
+                        <wps:wsp>
+                          <wps:cNvPr id="197" name="Straight Arrow Connector 197"/>
+                          <wps:cNvCnPr/>
+                          <wps:spPr>
+                            <a:xfrm flipV="1">
+                              <a:off x="3134843" y="1852136"/>
+                              <a:ext cx="368123" cy="703007"/>
+                            </a:xfrm>
+                            <a:prstGeom prst="straightConnector1">
+                              <a:avLst/>
+                            </a:prstGeom>
+                            <a:ln>
+                              <a:solidFill>
+                                <a:schemeClr val="tx1"/>
+                              </a:solidFill>
+                              <a:tailEnd type="triangle"/>
+                            </a:ln>
+                          </wps:spPr>
+                          <wps:style>
+                            <a:lnRef idx="1">
+                              <a:schemeClr val="accent1"/>
+                            </a:lnRef>
+                            <a:fillRef idx="0">
+                              <a:schemeClr val="accent1"/>
+                            </a:fillRef>
+                            <a:effectRef idx="0">
+                              <a:schemeClr val="accent1"/>
+                            </a:effectRef>
+                            <a:fontRef idx="minor">
+                              <a:schemeClr val="tx1"/>
+                            </a:fontRef>
+                          </wps:style>
+                          <wps:bodyPr/>
+                        </wps:wsp>
+                        <wps:wsp>
+                          <wps:cNvPr id="198" name="Straight Arrow Connector 198"/>
+                          <wps:cNvCnPr/>
+                          <wps:spPr>
+                            <a:xfrm>
+                              <a:off x="3829389" y="1830375"/>
+                              <a:ext cx="375130" cy="57234"/>
+                            </a:xfrm>
+                            <a:prstGeom prst="straightConnector1">
+                              <a:avLst/>
+                            </a:prstGeom>
+                            <a:ln>
+                              <a:solidFill>
+                                <a:schemeClr val="tx1"/>
+                              </a:solidFill>
+                              <a:tailEnd type="triangle"/>
+                            </a:ln>
+                          </wps:spPr>
+                          <wps:style>
+                            <a:lnRef idx="1">
+                              <a:schemeClr val="accent1"/>
+                            </a:lnRef>
+                            <a:fillRef idx="0">
+                              <a:schemeClr val="accent1"/>
+                            </a:fillRef>
+                            <a:effectRef idx="0">
+                              <a:schemeClr val="accent1"/>
+                            </a:effectRef>
+                            <a:fontRef idx="minor">
+                              <a:schemeClr val="tx1"/>
+                            </a:fontRef>
+                          </wps:style>
+                          <wps:bodyPr/>
+                        </wps:wsp>
+                        <wps:wsp>
+                          <wps:cNvPr id="199" name="Text Box 199"/>
+                          <wps:cNvSpPr txBox="1"/>
+                          <wps:spPr>
+                            <a:xfrm>
+                              <a:off x="5045594" y="2281061"/>
+                              <a:ext cx="750496" cy="754125"/>
+                            </a:xfrm>
+                            <a:prstGeom prst="rect">
+                              <a:avLst/>
+                            </a:prstGeom>
+                            <a:solidFill>
+                              <a:schemeClr val="lt1"/>
+                            </a:solidFill>
+                            <a:ln w="9525">
+                              <a:solidFill>
+                                <a:prstClr val="black"/>
+                              </a:solidFill>
+                            </a:ln>
+                          </wps:spPr>
+                          <wps:txbx>
+                            <w:txbxContent>
+                              <w:p>
+                                <w:pPr>
+                                  <w:spacing w:after="100" w:afterAutospacing="1"/>
+                                  <w:contextualSpacing/>
+                                  <w:rPr>
+                                    <w:sz w:val="20"/>
+                                    <w:szCs w:val="20"/>
+                                  </w:rPr>
+                                </w:pPr>
+                              </w:p>
+                              <w:p>
+                                <w:pPr>
+                                  <w:spacing w:after="100" w:afterAutospacing="1"/>
+                                  <w:contextualSpacing/>
+                                  <w:rPr>
+                                    <w:sz w:val="20"/>
+                                    <w:szCs w:val="20"/>
+                                  </w:rPr>
+                                </w:pPr>
+                                <w:r>
+                                  <w:rPr>
+                                    <w:sz w:val="20"/>
+                                    <w:szCs w:val="20"/>
+                                  </w:rPr>
+                                  <w:t>High level</w:t>
+                                </w:r>
+                              </w:p>
+                              <w:p>
+                                <w:pPr>
+                                  <w:spacing w:after="100" w:afterAutospacing="1"/>
+                                  <w:rPr>
+                                    <w:sz w:val="20"/>
+                                    <w:szCs w:val="20"/>
+                                  </w:rPr>
+                                </w:pPr>
+                                <w:r>
+                                  <w:rPr>
+                                    <w:sz w:val="20"/>
+                                    <w:szCs w:val="20"/>
+                                  </w:rPr>
+                                  <w:t>controller</w:t>
+                                </w:r>
+                              </w:p>
+                            </w:txbxContent>
+                          </wps:txbx>
+                          <wps:bodyPr rot="0" spcFirstLastPara="0" vertOverflow="overflow" horzOverflow="overflow" vert="horz" wrap="square" lIns="91440" tIns="45720" rIns="91440" bIns="45720" numCol="1" spcCol="0" rtlCol="0" fromWordArt="0" anchor="t" anchorCtr="0" forceAA="0" compatLnSpc="1">
+                            <a:prstTxWarp prst="textNoShape">
+                              <a:avLst/>
+                            </a:prstTxWarp>
+                            <a:noAutofit/>
+                          </wps:bodyPr>
+                        </wps:wsp>
+                        <wps:wsp>
+                          <wps:cNvPr id="200" name="Straight Arrow Connector 200"/>
+                          <wps:cNvCnPr/>
+                          <wps:spPr>
+                            <a:xfrm flipH="1">
+                              <a:off x="3216795" y="2162107"/>
+                              <a:ext cx="1794294" cy="542639"/>
+                            </a:xfrm>
+                            <a:prstGeom prst="straightConnector1">
+                              <a:avLst/>
+                            </a:prstGeom>
+                            <a:ln>
+                              <a:solidFill>
+                                <a:schemeClr val="tx1"/>
+                              </a:solidFill>
+                              <a:tailEnd type="triangle"/>
+                            </a:ln>
+                          </wps:spPr>
+                          <wps:style>
+                            <a:lnRef idx="1">
+                              <a:schemeClr val="accent1"/>
+                            </a:lnRef>
+                            <a:fillRef idx="0">
+                              <a:schemeClr val="accent1"/>
+                            </a:fillRef>
+                            <a:effectRef idx="0">
+                              <a:schemeClr val="accent1"/>
+                            </a:effectRef>
+                            <a:fontRef idx="minor">
+                              <a:schemeClr val="tx1"/>
+                            </a:fontRef>
+                          </wps:style>
+                          <wps:bodyPr/>
+                        </wps:wsp>
+                        <wps:wsp>
+                          <wps:cNvPr id="201" name="Straight Arrow Connector 201"/>
+                          <wps:cNvCnPr/>
+                          <wps:spPr>
+                            <a:xfrm>
+                              <a:off x="4666032" y="1991412"/>
+                              <a:ext cx="345057" cy="0"/>
+                            </a:xfrm>
+                            <a:prstGeom prst="straightConnector1">
+                              <a:avLst/>
+                            </a:prstGeom>
+                            <a:ln>
+                              <a:solidFill>
+                                <a:schemeClr val="tx1"/>
+                              </a:solidFill>
+                              <a:tailEnd type="triangle"/>
+                            </a:ln>
+                          </wps:spPr>
+                          <wps:style>
+                            <a:lnRef idx="1">
+                              <a:schemeClr val="accent1"/>
+                            </a:lnRef>
+                            <a:fillRef idx="0">
+                              <a:schemeClr val="accent1"/>
+                            </a:fillRef>
+                            <a:effectRef idx="0">
+                              <a:schemeClr val="accent1"/>
+                            </a:effectRef>
+                            <a:fontRef idx="minor">
+                              <a:schemeClr val="tx1"/>
+                            </a:fontRef>
+                          </wps:style>
+                          <wps:bodyPr/>
+                        </wps:wsp>
+                        <wps:wsp>
+                          <wps:cNvPr id="202" name="Text Box 202"/>
+                          <wps:cNvSpPr txBox="1"/>
+                          <wps:spPr>
+                            <a:xfrm>
+                              <a:off x="1146455" y="2119826"/>
+                              <a:ext cx="366622" cy="252138"/>
+                            </a:xfrm>
+                            <a:prstGeom prst="rect">
+                              <a:avLst/>
+                            </a:prstGeom>
+                            <a:noFill/>
+                            <a:ln w="6350">
+                              <a:noFill/>
+                            </a:ln>
+                          </wps:spPr>
+                          <wps:txbx>
+                            <w:txbxContent>
+                              <w:p>
+                                <w:r>
+                                  <w:t>P3</w:t>
+                                </w:r>
+                              </w:p>
+                            </w:txbxContent>
+                          </wps:txbx>
+                          <wps:bodyPr rot="0" spcFirstLastPara="0" vertOverflow="overflow" horzOverflow="overflow" vert="horz" wrap="square" lIns="91440" tIns="45720" rIns="91440" bIns="45720" numCol="1" spcCol="0" rtlCol="0" fromWordArt="0" anchor="t" anchorCtr="0" forceAA="0" compatLnSpc="1">
+                            <a:prstTxWarp prst="textNoShape">
+                              <a:avLst/>
+                            </a:prstTxWarp>
+                            <a:noAutofit/>
+                          </wps:bodyPr>
+                        </wps:wsp>
+                        <wps:wsp>
+                          <wps:cNvPr id="203" name="Text Box 203"/>
+                          <wps:cNvSpPr txBox="1"/>
+                          <wps:spPr>
+                            <a:xfrm>
+                              <a:off x="4204519" y="1826134"/>
+                              <a:ext cx="366622" cy="252138"/>
+                            </a:xfrm>
+                            <a:prstGeom prst="rect">
+                              <a:avLst/>
+                            </a:prstGeom>
+                            <a:noFill/>
+                            <a:ln w="6350">
+                              <a:noFill/>
+                            </a:ln>
+                          </wps:spPr>
+                          <wps:txbx>
+                            <w:txbxContent>
+                              <w:p>
+                                <w:r>
+                                  <w:t>P2</w:t>
+                                </w:r>
+                              </w:p>
+                            </w:txbxContent>
+                          </wps:txbx>
+                          <wps:bodyPr rot="0" spcFirstLastPara="0" vertOverflow="overflow" horzOverflow="overflow" vert="horz" wrap="square" lIns="91440" tIns="45720" rIns="91440" bIns="45720" numCol="1" spcCol="0" rtlCol="0" fromWordArt="0" anchor="t" anchorCtr="0" forceAA="0" compatLnSpc="1">
+                            <a:prstTxWarp prst="textNoShape">
+                              <a:avLst/>
+                            </a:prstTxWarp>
+                            <a:noAutofit/>
+                          </wps:bodyPr>
+                        </wps:wsp>
+                        <wps:wsp>
+                          <wps:cNvPr id="204" name="Text Box 204"/>
+                          <wps:cNvSpPr txBox="1"/>
+                          <wps:spPr>
+                            <a:xfrm>
+                              <a:off x="999806" y="594153"/>
+                              <a:ext cx="1853118" cy="252138"/>
+                            </a:xfrm>
+                            <a:prstGeom prst="rect">
+                              <a:avLst/>
+                            </a:prstGeom>
+                            <a:solidFill>
+                              <a:schemeClr val="lt1"/>
+                            </a:solidFill>
+                            <a:ln w="6350">
+                              <a:noFill/>
+                            </a:ln>
+                          </wps:spPr>
+                          <wps:txbx>
+                            <w:txbxContent>
+                              <w:p>
+                                <w:r>
+                                  <w:t>Low Level controller (µP)</w:t>
+                                </w:r>
+                              </w:p>
+                            </w:txbxContent>
+                          </wps:txbx>
+                          <wps:bodyPr rot="0" spcFirstLastPara="0" vertOverflow="overflow" horzOverflow="overflow" vert="horz" wrap="square" lIns="91440" tIns="45720" rIns="91440" bIns="45720" numCol="1" spcCol="0" rtlCol="0" fromWordArt="0" anchor="t" anchorCtr="0" forceAA="0" compatLnSpc="1">
+                            <a:prstTxWarp prst="textNoShape">
+                              <a:avLst/>
+                            </a:prstTxWarp>
+                            <a:noAutofit/>
+                          </wps:bodyPr>
+                        </wps:wsp>
+                        <wps:wsp>
+                          <wps:cNvPr id="205" name="Text Box 205"/>
+                          <wps:cNvSpPr txBox="1"/>
+                          <wps:spPr>
+                            <a:xfrm>
+                              <a:off x="2768221" y="2611055"/>
+                              <a:ext cx="366622" cy="252138"/>
+                            </a:xfrm>
+                            <a:prstGeom prst="rect">
+                              <a:avLst/>
+                            </a:prstGeom>
+                            <a:noFill/>
+                            <a:ln w="6350">
+                              <a:noFill/>
+                            </a:ln>
+                          </wps:spPr>
+                          <wps:txbx>
+                            <w:txbxContent>
+                              <w:p>
+                                <w:r>
+                                  <w:t>P1</w:t>
+                                </w:r>
+                              </w:p>
+                            </w:txbxContent>
+                          </wps:txbx>
+                          <wps:bodyPr rot="0" spcFirstLastPara="0" vertOverflow="overflow" horzOverflow="overflow" vert="horz" wrap="square" lIns="91440" tIns="45720" rIns="91440" bIns="45720" numCol="1" spcCol="0" rtlCol="0" fromWordArt="0" anchor="t" anchorCtr="0" forceAA="0" compatLnSpc="1">
+                            <a:prstTxWarp prst="textNoShape">
+                              <a:avLst/>
+                            </a:prstTxWarp>
+                            <a:noAutofit/>
+                          </wps:bodyPr>
+                        </wps:wsp>
+                        <wps:wsp>
+                          <wps:cNvPr id="206" name="Text Box 206"/>
+                          <wps:cNvSpPr txBox="1"/>
+                          <wps:spPr>
+                            <a:xfrm>
+                              <a:off x="1712110" y="2818634"/>
+                              <a:ext cx="613332" cy="252138"/>
+                            </a:xfrm>
+                            <a:prstGeom prst="rect">
+                              <a:avLst/>
+                            </a:prstGeom>
+                            <a:noFill/>
+                            <a:ln w="6350">
+                              <a:noFill/>
+                            </a:ln>
+                          </wps:spPr>
+                          <wps:txbx>
+                            <w:txbxContent>
+                              <w:p>
+                                <w:pPr>
+                                  <w:rPr>
+                                    <w:rFonts w:asciiTheme="minorHAnsi" w:hAnsiTheme="minorHAnsi" w:cstheme="minorHAnsi"/>
+                                    <w:sz w:val="20"/>
+                                    <w:szCs w:val="20"/>
+                                  </w:rPr>
+                                </w:pPr>
+                                <w:r>
+                                  <w:rPr>
+                                    <w:rFonts w:asciiTheme="minorHAnsi" w:hAnsiTheme="minorHAnsi" w:cstheme="minorHAnsi"/>
+                                    <w:sz w:val="20"/>
+                                    <w:szCs w:val="20"/>
+                                  </w:rPr>
+                                  <w:t>Queue1</w:t>
+                                </w:r>
+                              </w:p>
+                            </w:txbxContent>
+                          </wps:txbx>
+                          <wps:bodyPr rot="0" spcFirstLastPara="0" vertOverflow="overflow" horzOverflow="overflow" vert="horz" wrap="square" lIns="91440" tIns="45720" rIns="91440" bIns="45720" numCol="1" spcCol="0" rtlCol="0" fromWordArt="0" anchor="t" anchorCtr="0" forceAA="0" compatLnSpc="1">
+                            <a:prstTxWarp prst="textNoShape">
+                              <a:avLst/>
+                            </a:prstTxWarp>
+                            <a:noAutofit/>
+                          </wps:bodyPr>
+                        </wps:wsp>
+                        <wps:wsp>
+                          <wps:cNvPr id="208" name="Rectangle 208"/>
+                          <wps:cNvSpPr/>
+                          <wps:spPr>
+                            <a:xfrm>
+                              <a:off x="999806" y="570606"/>
+                              <a:ext cx="3830128" cy="2587057"/>
+                            </a:xfrm>
+                            <a:prstGeom prst="rect">
+                              <a:avLst/>
+                            </a:prstGeom>
+                            <a:noFill/>
+                            <a:ln w="9525">
+                              <a:prstDash val="dash"/>
+                            </a:ln>
+                          </wps:spPr>
+                          <wps:style>
+                            <a:lnRef idx="2">
+                              <a:schemeClr val="accent1">
+                                <a:shade val="50000"/>
+                              </a:schemeClr>
+                            </a:lnRef>
+                            <a:fillRef idx="1">
+                              <a:schemeClr val="accent1"/>
+                            </a:fillRef>
+                            <a:effectRef idx="0">
+                              <a:schemeClr val="accent1"/>
+                            </a:effectRef>
+                            <a:fontRef idx="minor">
+                              <a:schemeClr val="lt1"/>
+                            </a:fontRef>
+                          </wps:style>
+                          <wps:bodyPr rot="0" spcFirstLastPara="0" vertOverflow="overflow" horzOverflow="overflow" vert="horz" wrap="square" lIns="91440" tIns="45720" rIns="91440" bIns="45720" numCol="1" spcCol="0" rtlCol="0" fromWordArt="0" anchor="ctr" anchorCtr="0" forceAA="0" compatLnSpc="1">
+                            <a:prstTxWarp prst="textNoShape">
+                              <a:avLst/>
+                            </a:prstTxWarp>
+                            <a:noAutofit/>
+                          </wps:bodyPr>
+                        </wps:wsp>
+                        <wps:wsp>
+                          <wps:cNvPr id="215" name="Oval 215"/>
+                          <wps:cNvSpPr/>
+                          <wps:spPr>
+                            <a:xfrm>
+                              <a:off x="2155866" y="983702"/>
+                              <a:ext cx="418381" cy="384617"/>
+                            </a:xfrm>
+                            <a:prstGeom prst="ellipse">
+                              <a:avLst/>
+                            </a:prstGeom>
+                            <a:noFill/>
+                            <a:ln>
+                              <a:solidFill>
+                                <a:schemeClr val="tx1"/>
+                              </a:solidFill>
+                            </a:ln>
+                          </wps:spPr>
+                          <wps:style>
+                            <a:lnRef idx="2">
+                              <a:schemeClr val="accent1">
+                                <a:shade val="50000"/>
+                              </a:schemeClr>
+                            </a:lnRef>
+                            <a:fillRef idx="1">
+                              <a:schemeClr val="accent1"/>
+                            </a:fillRef>
+                            <a:effectRef idx="0">
+                              <a:schemeClr val="accent1"/>
+                            </a:effectRef>
+                            <a:fontRef idx="minor">
+                              <a:schemeClr val="lt1"/>
+                            </a:fontRef>
+                          </wps:style>
+                          <wps:bodyPr rot="0" spcFirstLastPara="0" vertOverflow="overflow" horzOverflow="overflow" vert="horz" wrap="square" lIns="91440" tIns="45720" rIns="91440" bIns="45720" numCol="1" spcCol="0" rtlCol="0" fromWordArt="0" anchor="ctr" anchorCtr="0" forceAA="0" compatLnSpc="1">
+                            <a:prstTxWarp prst="textNoShape">
+                              <a:avLst/>
+                            </a:prstTxWarp>
+                            <a:noAutofit/>
+                          </wps:bodyPr>
+                        </wps:wsp>
+                        <wps:wsp>
+                          <wps:cNvPr id="216" name="Text Box 216"/>
+                          <wps:cNvSpPr txBox="1"/>
+                          <wps:spPr>
+                            <a:xfrm>
+                              <a:off x="3376385" y="1493354"/>
+                              <a:ext cx="664232" cy="252138"/>
+                            </a:xfrm>
+                            <a:prstGeom prst="rect">
+                              <a:avLst/>
+                            </a:prstGeom>
+                            <a:noFill/>
+                            <a:ln w="6350">
+                              <a:noFill/>
+                            </a:ln>
+                          </wps:spPr>
+                          <wps:txbx>
+                            <w:txbxContent>
+                              <w:p>
+                                <w:pPr>
+                                  <w:rPr>
+                                    <w:rFonts w:asciiTheme="minorHAnsi" w:hAnsiTheme="minorHAnsi" w:cstheme="minorHAnsi"/>
+                                    <w:sz w:val="20"/>
+                                    <w:szCs w:val="20"/>
+                                  </w:rPr>
+                                </w:pPr>
+                                <w:r>
+                                  <w:rPr>
+                                    <w:rFonts w:asciiTheme="minorHAnsi" w:hAnsiTheme="minorHAnsi" w:cstheme="minorHAnsi"/>
+                                    <w:sz w:val="20"/>
+                                    <w:szCs w:val="20"/>
+                                  </w:rPr>
+                                  <w:t>Queue</w:t>
+                                </w:r>
+                                <w:r>
+                                  <w:rPr>
+                                    <w:rFonts w:asciiTheme="minorHAnsi" w:hAnsiTheme="minorHAnsi" w:cstheme="minorHAnsi"/>
+                                    <w:sz w:val="20"/>
+                                    <w:szCs w:val="20"/>
+                                  </w:rPr>
+                                  <w:t>2</w:t>
+                                </w:r>
+                              </w:p>
+                            </w:txbxContent>
+                          </wps:txbx>
+                          <wps:bodyPr rot="0" spcFirstLastPara="0" vertOverflow="overflow" horzOverflow="overflow" vert="horz" wrap="square" lIns="91440" tIns="45720" rIns="91440" bIns="45720" numCol="1" spcCol="0" rtlCol="0" fromWordArt="0" anchor="t" anchorCtr="0" forceAA="0" compatLnSpc="1">
+                            <a:prstTxWarp prst="textNoShape">
+                              <a:avLst/>
+                            </a:prstTxWarp>
+                            <a:noAutofit/>
+                          </wps:bodyPr>
+                        </wps:wsp>
+                        <wps:wsp>
+                          <wps:cNvPr id="217" name="Straight Arrow Connector 217"/>
+                          <wps:cNvCnPr/>
+                          <wps:spPr>
+                            <a:xfrm>
+                              <a:off x="2631798" y="1233002"/>
+                              <a:ext cx="844648" cy="512502"/>
+                            </a:xfrm>
+                            <a:prstGeom prst="straightConnector1">
+                              <a:avLst/>
+                            </a:prstGeom>
+                            <a:ln>
+                              <a:solidFill>
+                                <a:schemeClr val="tx1"/>
+                              </a:solidFill>
+                              <a:tailEnd type="triangle"/>
+                            </a:ln>
+                          </wps:spPr>
+                          <wps:style>
+                            <a:lnRef idx="1">
+                              <a:schemeClr val="accent1"/>
+                            </a:lnRef>
+                            <a:fillRef idx="0">
+                              <a:schemeClr val="accent1"/>
+                            </a:fillRef>
+                            <a:effectRef idx="0">
+                              <a:schemeClr val="accent1"/>
+                            </a:effectRef>
+                            <a:fontRef idx="minor">
+                              <a:schemeClr val="tx1"/>
+                            </a:fontRef>
+                          </wps:style>
+                          <wps:bodyPr/>
+                        </wps:wsp>
+                        <wps:wsp>
+                          <wps:cNvPr id="218" name="Text Box 218"/>
+                          <wps:cNvSpPr txBox="1"/>
+                          <wps:spPr>
+                            <a:xfrm>
+                              <a:off x="2178165" y="1041806"/>
+                              <a:ext cx="366622" cy="262037"/>
+                            </a:xfrm>
+                            <a:prstGeom prst="rect">
+                              <a:avLst/>
+                            </a:prstGeom>
+                            <a:noFill/>
+                            <a:ln w="6350">
+                              <a:noFill/>
+                            </a:ln>
+                          </wps:spPr>
+                          <wps:txbx>
+                            <w:txbxContent>
+                              <w:p>
+                                <w:r>
+                                  <w:t>P</w:t>
+                                </w:r>
+                                <w:r>
+                                  <w:t>4</w:t>
+                                </w:r>
+                              </w:p>
+                            </w:txbxContent>
+                          </wps:txbx>
+                          <wps:bodyPr rot="0" spcFirstLastPara="0" vertOverflow="overflow" horzOverflow="overflow" vert="horz" wrap="square" lIns="91440" tIns="45720" rIns="91440" bIns="45720" numCol="1" spcCol="0" rtlCol="0" fromWordArt="0" anchor="t" anchorCtr="0" forceAA="0" compatLnSpc="1">
+                            <a:prstTxWarp prst="textNoShape">
+                              <a:avLst/>
+                            </a:prstTxWarp>
+                            <a:noAutofit/>
+                          </wps:bodyPr>
+                        </wps:wsp>
+                        <wpg:grpSp>
+                          <wpg:cNvPr id="244" name="Group 244"/>
+                          <wpg:cNvGrpSpPr/>
+                          <wpg:grpSpPr>
+                            <a:xfrm>
+                              <a:off x="2501121" y="1538050"/>
+                              <a:ext cx="228667" cy="364460"/>
+                              <a:chOff x="2501121" y="1538050"/>
+                              <a:chExt cx="228667" cy="364460"/>
+                            </a:xfrm>
+                          </wpg:grpSpPr>
+                          <wps:wsp>
+                            <wps:cNvPr id="221" name="Straight Connector 221"/>
+                            <wps:cNvCnPr/>
+                            <wps:spPr>
+                              <a:xfrm rot="4422145">
+                                <a:off x="2640943" y="1715371"/>
+                                <a:ext cx="0" cy="177690"/>
+                              </a:xfrm>
+                              <a:prstGeom prst="line">
+                                <a:avLst/>
+                              </a:prstGeom>
+                              <a:ln w="12700">
+                                <a:solidFill>
+                                  <a:schemeClr val="tx1"/>
+                                </a:solidFill>
+                              </a:ln>
+                            </wps:spPr>
+                            <wps:style>
+                              <a:lnRef idx="1">
+                                <a:schemeClr val="accent1"/>
+                              </a:lnRef>
+                              <a:fillRef idx="0">
+                                <a:schemeClr val="accent1"/>
+                              </a:fillRef>
+                              <a:effectRef idx="0">
+                                <a:schemeClr val="accent1"/>
+                              </a:effectRef>
+                              <a:fontRef idx="minor">
+                                <a:schemeClr val="tx1"/>
+                              </a:fontRef>
+                            </wps:style>
+                            <wps:bodyPr/>
+                          </wps:wsp>
+                          <wps:wsp>
+                            <wps:cNvPr id="222" name="Straight Connector 222"/>
+                            <wps:cNvCnPr/>
+                            <wps:spPr>
+                              <a:xfrm rot="4422145">
+                                <a:off x="2615780" y="1629308"/>
+                                <a:ext cx="0" cy="177690"/>
+                              </a:xfrm>
+                              <a:prstGeom prst="line">
+                                <a:avLst/>
+                              </a:prstGeom>
+                              <a:ln w="12700">
+                                <a:solidFill>
+                                  <a:schemeClr val="tx1"/>
+                                </a:solidFill>
+                              </a:ln>
+                            </wps:spPr>
+                            <wps:style>
+                              <a:lnRef idx="1">
+                                <a:schemeClr val="accent1"/>
+                              </a:lnRef>
+                              <a:fillRef idx="0">
+                                <a:schemeClr val="accent1"/>
+                              </a:fillRef>
+                              <a:effectRef idx="0">
+                                <a:schemeClr val="accent1"/>
+                              </a:effectRef>
+                              <a:fontRef idx="minor">
+                                <a:schemeClr val="tx1"/>
+                              </a:fontRef>
+                            </wps:style>
+                            <wps:bodyPr/>
+                          </wps:wsp>
+                          <wps:wsp>
+                            <wps:cNvPr id="223" name="Straight Connector 223"/>
+                            <wps:cNvCnPr/>
+                            <wps:spPr>
+                              <a:xfrm rot="4422145">
+                                <a:off x="2589966" y="1541016"/>
+                                <a:ext cx="0" cy="177690"/>
+                              </a:xfrm>
+                              <a:prstGeom prst="line">
+                                <a:avLst/>
+                              </a:prstGeom>
+                              <a:ln w="12700">
+                                <a:solidFill>
+                                  <a:schemeClr val="tx1"/>
+                                </a:solidFill>
+                              </a:ln>
+                            </wps:spPr>
+                            <wps:style>
+                              <a:lnRef idx="1">
+                                <a:schemeClr val="accent1"/>
+                              </a:lnRef>
+                              <a:fillRef idx="0">
+                                <a:schemeClr val="accent1"/>
+                              </a:fillRef>
+                              <a:effectRef idx="0">
+                                <a:schemeClr val="accent1"/>
+                              </a:effectRef>
+                              <a:fontRef idx="minor">
+                                <a:schemeClr val="tx1"/>
+                              </a:fontRef>
+                            </wps:style>
+                            <wps:bodyPr/>
+                          </wps:wsp>
+                          <wps:wsp>
+                            <wps:cNvPr id="224" name="Straight Connector 224"/>
+                            <wps:cNvCnPr/>
+                            <wps:spPr>
+                              <a:xfrm rot="4422145">
+                                <a:off x="2544919" y="1694585"/>
+                                <a:ext cx="313070" cy="0"/>
+                              </a:xfrm>
+                              <a:prstGeom prst="line">
+                                <a:avLst/>
+                              </a:prstGeom>
+                              <a:ln w="12700">
+                                <a:solidFill>
+                                  <a:schemeClr val="tx1"/>
+                                </a:solidFill>
+                              </a:ln>
+                            </wps:spPr>
+                            <wps:style>
+                              <a:lnRef idx="1">
+                                <a:schemeClr val="accent1"/>
+                              </a:lnRef>
+                              <a:fillRef idx="0">
+                                <a:schemeClr val="accent1"/>
+                              </a:fillRef>
+                              <a:effectRef idx="0">
+                                <a:schemeClr val="accent1"/>
+                              </a:effectRef>
+                              <a:fontRef idx="minor">
+                                <a:schemeClr val="tx1"/>
+                              </a:fontRef>
+                            </wps:style>
+                            <wps:bodyPr/>
+                          </wps:wsp>
+                          <wps:wsp>
+                            <wps:cNvPr id="225" name="Straight Connector 225"/>
+                            <wps:cNvCnPr/>
+                            <wps:spPr>
+                              <a:xfrm rot="4422145">
+                                <a:off x="2369212" y="1746029"/>
+                                <a:ext cx="312962" cy="0"/>
+                              </a:xfrm>
+                              <a:prstGeom prst="line">
+                                <a:avLst/>
+                              </a:prstGeom>
+                              <a:ln w="12700">
+                                <a:solidFill>
+                                  <a:schemeClr val="tx1"/>
+                                </a:solidFill>
+                              </a:ln>
+                            </wps:spPr>
+                            <wps:style>
+                              <a:lnRef idx="1">
+                                <a:schemeClr val="accent1"/>
+                              </a:lnRef>
+                              <a:fillRef idx="0">
+                                <a:schemeClr val="accent1"/>
+                              </a:fillRef>
+                              <a:effectRef idx="0">
+                                <a:schemeClr val="accent1"/>
+                              </a:effectRef>
+                              <a:fontRef idx="minor">
+                                <a:schemeClr val="tx1"/>
+                              </a:fontRef>
+                            </wps:style>
+                            <wps:bodyPr/>
+                          </wps:wsp>
+                        </wpg:grpSp>
+                        <wps:wsp>
+                          <wps:cNvPr id="226" name="Straight Arrow Connector 226"/>
+                          <wps:cNvCnPr/>
+                          <wps:spPr>
+                            <a:xfrm flipH="1" flipV="1">
+                              <a:off x="2652624" y="1844912"/>
+                              <a:ext cx="224288" cy="710486"/>
+                            </a:xfrm>
+                            <a:prstGeom prst="straightConnector1">
+                              <a:avLst/>
+                            </a:prstGeom>
+                            <a:ln>
+                              <a:solidFill>
+                                <a:schemeClr val="tx1"/>
+                              </a:solidFill>
+                              <a:tailEnd type="triangle"/>
+                            </a:ln>
+                          </wps:spPr>
+                          <wps:style>
+                            <a:lnRef idx="1">
+                              <a:schemeClr val="accent1"/>
+                            </a:lnRef>
+                            <a:fillRef idx="0">
+                              <a:schemeClr val="accent1"/>
+                            </a:fillRef>
+                            <a:effectRef idx="0">
+                              <a:schemeClr val="accent1"/>
+                            </a:effectRef>
+                            <a:fontRef idx="minor">
+                              <a:schemeClr val="tx1"/>
+                            </a:fontRef>
+                          </wps:style>
+                          <wps:bodyPr/>
+                        </wps:wsp>
+                        <wps:wsp>
+                          <wps:cNvPr id="227" name="Straight Arrow Connector 227"/>
+                          <wps:cNvCnPr/>
+                          <wps:spPr>
+                            <a:xfrm flipH="1" flipV="1">
+                              <a:off x="2481373" y="1343448"/>
+                              <a:ext cx="92874" cy="251991"/>
+                            </a:xfrm>
+                            <a:prstGeom prst="straightConnector1">
+                              <a:avLst/>
+                            </a:prstGeom>
+                            <a:ln>
+                              <a:solidFill>
+                                <a:schemeClr val="tx1"/>
+                              </a:solidFill>
+                              <a:tailEnd type="triangle"/>
+                            </a:ln>
+                          </wps:spPr>
+                          <wps:style>
+                            <a:lnRef idx="1">
+                              <a:schemeClr val="accent1"/>
+                            </a:lnRef>
+                            <a:fillRef idx="0">
+                              <a:schemeClr val="accent1"/>
+                            </a:fillRef>
+                            <a:effectRef idx="0">
+                              <a:schemeClr val="accent1"/>
+                            </a:effectRef>
+                            <a:fontRef idx="minor">
+                              <a:schemeClr val="tx1"/>
+                            </a:fontRef>
+                          </wps:style>
+                          <wps:bodyPr/>
+                        </wps:wsp>
+                        <wps:wsp>
+                          <wps:cNvPr id="228" name="Straight Arrow Connector 228"/>
+                          <wps:cNvCnPr/>
+                          <wps:spPr>
+                            <a:xfrm flipH="1">
+                              <a:off x="2212677" y="1392376"/>
+                              <a:ext cx="176818" cy="1340632"/>
+                            </a:xfrm>
+                            <a:prstGeom prst="straightConnector1">
+                              <a:avLst/>
+                            </a:prstGeom>
+                            <a:ln>
+                              <a:solidFill>
+                                <a:schemeClr val="tx1"/>
+                              </a:solidFill>
+                              <a:tailEnd type="triangle"/>
+                            </a:ln>
+                          </wps:spPr>
+                          <wps:style>
+                            <a:lnRef idx="1">
+                              <a:schemeClr val="accent1"/>
+                            </a:lnRef>
+                            <a:fillRef idx="0">
+                              <a:schemeClr val="accent1"/>
+                            </a:fillRef>
+                            <a:effectRef idx="0">
+                              <a:schemeClr val="accent1"/>
+                            </a:effectRef>
+                            <a:fontRef idx="minor">
+                              <a:schemeClr val="tx1"/>
+                            </a:fontRef>
+                          </wps:style>
+                          <wps:bodyPr/>
+                        </wps:wsp>
+                        <wpg:grpSp>
+                          <wpg:cNvPr id="243" name="Group 243"/>
+                          <wpg:cNvGrpSpPr/>
+                          <wpg:grpSpPr>
+                            <a:xfrm>
+                              <a:off x="1571634" y="1579930"/>
+                              <a:ext cx="412661" cy="304678"/>
+                              <a:chOff x="1571634" y="1579930"/>
+                              <a:chExt cx="412661" cy="304678"/>
+                            </a:xfrm>
+                          </wpg:grpSpPr>
+                          <wps:wsp>
+                            <wps:cNvPr id="231" name="Straight Connector 231"/>
+                            <wps:cNvCnPr/>
+                            <wps:spPr>
+                              <a:xfrm rot="8105581">
+                                <a:off x="1725729" y="1691383"/>
+                                <a:ext cx="0" cy="193225"/>
+                              </a:xfrm>
+                              <a:prstGeom prst="line">
+                                <a:avLst/>
+                              </a:prstGeom>
+                              <a:ln w="12700">
+                                <a:solidFill>
+                                  <a:schemeClr val="tx1"/>
+                                </a:solidFill>
+                              </a:ln>
+                            </wps:spPr>
+                            <wps:style>
+                              <a:lnRef idx="1">
+                                <a:schemeClr val="accent1"/>
+                              </a:lnRef>
+                              <a:fillRef idx="0">
+                                <a:schemeClr val="accent1"/>
+                              </a:fillRef>
+                              <a:effectRef idx="0">
+                                <a:schemeClr val="accent1"/>
+                              </a:effectRef>
+                              <a:fontRef idx="minor">
+                                <a:schemeClr val="tx1"/>
+                              </a:fontRef>
+                            </wps:style>
+                            <wps:bodyPr/>
+                          </wps:wsp>
+                          <wps:wsp>
+                            <wps:cNvPr id="232" name="Straight Connector 232"/>
+                            <wps:cNvCnPr/>
+                            <wps:spPr>
+                              <a:xfrm rot="8105581">
+                                <a:off x="1780922" y="1636369"/>
+                                <a:ext cx="0" cy="193225"/>
+                              </a:xfrm>
+                              <a:prstGeom prst="line">
+                                <a:avLst/>
+                              </a:prstGeom>
+                              <a:ln w="12700">
+                                <a:solidFill>
+                                  <a:schemeClr val="tx1"/>
+                                </a:solidFill>
+                              </a:ln>
+                            </wps:spPr>
+                            <wps:style>
+                              <a:lnRef idx="1">
+                                <a:schemeClr val="accent1"/>
+                              </a:lnRef>
+                              <a:fillRef idx="0">
+                                <a:schemeClr val="accent1"/>
+                              </a:fillRef>
+                              <a:effectRef idx="0">
+                                <a:schemeClr val="accent1"/>
+                              </a:effectRef>
+                              <a:fontRef idx="minor">
+                                <a:schemeClr val="tx1"/>
+                              </a:fontRef>
+                            </wps:style>
+                            <wps:bodyPr/>
+                          </wps:wsp>
+                          <wps:wsp>
+                            <wps:cNvPr id="233" name="Straight Connector 233"/>
+                            <wps:cNvCnPr/>
+                            <wps:spPr>
+                              <a:xfrm rot="8105581">
+                                <a:off x="1837544" y="1579930"/>
+                                <a:ext cx="0" cy="193225"/>
+                              </a:xfrm>
+                              <a:prstGeom prst="line">
+                                <a:avLst/>
+                              </a:prstGeom>
+                              <a:ln w="12700">
+                                <a:solidFill>
+                                  <a:schemeClr val="tx1"/>
+                                </a:solidFill>
+                              </a:ln>
+                            </wps:spPr>
+                            <wps:style>
+                              <a:lnRef idx="1">
+                                <a:schemeClr val="accent1"/>
+                              </a:lnRef>
+                              <a:fillRef idx="0">
+                                <a:schemeClr val="accent1"/>
+                              </a:fillRef>
+                              <a:effectRef idx="0">
+                                <a:schemeClr val="accent1"/>
+                              </a:effectRef>
+                              <a:fontRef idx="minor">
+                                <a:schemeClr val="tx1"/>
+                              </a:fontRef>
+                            </wps:style>
+                            <wps:bodyPr/>
+                          </wps:wsp>
+                          <wps:wsp>
+                            <wps:cNvPr id="234" name="Straight Connector 234"/>
+                            <wps:cNvCnPr/>
+                            <wps:spPr>
+                              <a:xfrm rot="8105581">
+                                <a:off x="1712208" y="1802279"/>
+                                <a:ext cx="272087" cy="0"/>
+                              </a:xfrm>
+                              <a:prstGeom prst="line">
+                                <a:avLst/>
+                              </a:prstGeom>
+                              <a:ln w="12700">
+                                <a:solidFill>
+                                  <a:schemeClr val="tx1"/>
+                                </a:solidFill>
+                              </a:ln>
+                            </wps:spPr>
+                            <wps:style>
+                              <a:lnRef idx="1">
+                                <a:schemeClr val="accent1"/>
+                              </a:lnRef>
+                              <a:fillRef idx="0">
+                                <a:schemeClr val="accent1"/>
+                              </a:fillRef>
+                              <a:effectRef idx="0">
+                                <a:schemeClr val="accent1"/>
+                              </a:effectRef>
+                              <a:fontRef idx="minor">
+                                <a:schemeClr val="tx1"/>
+                              </a:fontRef>
+                            </wps:style>
+                            <wps:bodyPr/>
+                          </wps:wsp>
+                          <wps:wsp>
+                            <wps:cNvPr id="235" name="Straight Connector 235"/>
+                            <wps:cNvCnPr/>
+                            <wps:spPr>
+                              <a:xfrm rot="8105581">
+                                <a:off x="1571634" y="1661267"/>
+                                <a:ext cx="271994" cy="0"/>
+                              </a:xfrm>
+                              <a:prstGeom prst="line">
+                                <a:avLst/>
+                              </a:prstGeom>
+                              <a:ln w="12700">
+                                <a:solidFill>
+                                  <a:schemeClr val="tx1"/>
+                                </a:solidFill>
+                              </a:ln>
+                            </wps:spPr>
+                            <wps:style>
+                              <a:lnRef idx="1">
+                                <a:schemeClr val="accent1"/>
+                              </a:lnRef>
+                              <a:fillRef idx="0">
+                                <a:schemeClr val="accent1"/>
+                              </a:fillRef>
+                              <a:effectRef idx="0">
+                                <a:schemeClr val="accent1"/>
+                              </a:effectRef>
+                              <a:fontRef idx="minor">
+                                <a:schemeClr val="tx1"/>
+                              </a:fontRef>
+                            </wps:style>
+                            <wps:bodyPr/>
+                          </wps:wsp>
+                        </wpg:grpSp>
+                        <wps:wsp>
+                          <wps:cNvPr id="236" name="Straight Arrow Connector 236"/>
+                          <wps:cNvCnPr/>
+                          <wps:spPr>
+                            <a:xfrm flipV="1">
+                              <a:off x="1457865" y="1828745"/>
+                              <a:ext cx="223430" cy="241666"/>
+                            </a:xfrm>
+                            <a:prstGeom prst="straightConnector1">
+                              <a:avLst/>
+                            </a:prstGeom>
+                            <a:ln>
+                              <a:solidFill>
+                                <a:schemeClr val="tx1"/>
+                              </a:solidFill>
+                              <a:tailEnd type="triangle"/>
+                            </a:ln>
+                          </wps:spPr>
+                          <wps:style>
+                            <a:lnRef idx="1">
+                              <a:schemeClr val="accent1"/>
+                            </a:lnRef>
+                            <a:fillRef idx="0">
+                              <a:schemeClr val="accent1"/>
+                            </a:fillRef>
+                            <a:effectRef idx="0">
+                              <a:schemeClr val="accent1"/>
+                            </a:effectRef>
+                            <a:fontRef idx="minor">
+                              <a:schemeClr val="tx1"/>
+                            </a:fontRef>
+                          </wps:style>
+                          <wps:bodyPr/>
+                        </wps:wsp>
+                        <wps:wsp>
+                          <wps:cNvPr id="237" name="Straight Arrow Connector 237"/>
+                          <wps:cNvCnPr/>
+                          <wps:spPr>
+                            <a:xfrm flipV="1">
+                              <a:off x="1876247" y="1311797"/>
+                              <a:ext cx="301918" cy="296687"/>
+                            </a:xfrm>
+                            <a:prstGeom prst="straightConnector1">
+                              <a:avLst/>
+                            </a:prstGeom>
+                            <a:ln>
+                              <a:solidFill>
+                                <a:schemeClr val="tx1"/>
+                              </a:solidFill>
+                              <a:tailEnd type="triangle"/>
+                            </a:ln>
+                          </wps:spPr>
+                          <wps:style>
+                            <a:lnRef idx="1">
+                              <a:schemeClr val="accent1"/>
+                            </a:lnRef>
+                            <a:fillRef idx="0">
+                              <a:schemeClr val="accent1"/>
+                            </a:fillRef>
+                            <a:effectRef idx="0">
+                              <a:schemeClr val="accent1"/>
+                            </a:effectRef>
+                            <a:fontRef idx="minor">
+                              <a:schemeClr val="tx1"/>
+                            </a:fontRef>
+                          </wps:style>
+                          <wps:bodyPr/>
+                        </wps:wsp>
+                        <wps:wsp>
+                          <wps:cNvPr id="238" name="Text Box 238"/>
+                          <wps:cNvSpPr txBox="1"/>
+                          <wps:spPr>
+                            <a:xfrm>
+                              <a:off x="2631798" y="1566257"/>
+                              <a:ext cx="613332" cy="252138"/>
+                            </a:xfrm>
+                            <a:prstGeom prst="rect">
+                              <a:avLst/>
+                            </a:prstGeom>
+                            <a:noFill/>
+                            <a:ln w="6350">
+                              <a:noFill/>
+                            </a:ln>
+                          </wps:spPr>
+                          <wps:txbx>
+                            <w:txbxContent>
+                              <w:p>
+                                <w:pPr>
+                                  <w:rPr>
+                                    <w:rFonts w:asciiTheme="minorHAnsi" w:hAnsiTheme="minorHAnsi" w:cstheme="minorHAnsi"/>
+                                    <w:sz w:val="20"/>
+                                    <w:szCs w:val="20"/>
+                                  </w:rPr>
+                                </w:pPr>
+                                <w:r>
+                                  <w:rPr>
+                                    <w:rFonts w:asciiTheme="minorHAnsi" w:hAnsiTheme="minorHAnsi" w:cstheme="minorHAnsi"/>
+                                    <w:sz w:val="20"/>
+                                    <w:szCs w:val="20"/>
+                                  </w:rPr>
+                                  <w:t>Queue</w:t>
+                                </w:r>
+                                <w:r>
+                                  <w:rPr>
+                                    <w:rFonts w:asciiTheme="minorHAnsi" w:hAnsiTheme="minorHAnsi" w:cstheme="minorHAnsi"/>
+                                    <w:sz w:val="20"/>
+                                    <w:szCs w:val="20"/>
+                                  </w:rPr>
+                                  <w:t>3</w:t>
+                                </w:r>
+                              </w:p>
+                            </w:txbxContent>
+                          </wps:txbx>
+                          <wps:bodyPr rot="0" spcFirstLastPara="0" vertOverflow="overflow" horzOverflow="overflow" vert="horz" wrap="square" lIns="91440" tIns="45720" rIns="91440" bIns="45720" numCol="1" spcCol="0" rtlCol="0" fromWordArt="0" anchor="t" anchorCtr="0" forceAA="0" compatLnSpc="1">
+                            <a:prstTxWarp prst="textNoShape">
+                              <a:avLst/>
+                            </a:prstTxWarp>
+                            <a:noAutofit/>
+                          </wps:bodyPr>
+                        </wps:wsp>
+                        <wps:wsp>
+                          <wps:cNvPr id="239" name="Text Box 239"/>
+                          <wps:cNvSpPr txBox="1"/>
+                          <wps:spPr>
+                            <a:xfrm>
+                              <a:off x="1139219" y="1463630"/>
+                              <a:ext cx="613332" cy="252138"/>
+                            </a:xfrm>
+                            <a:prstGeom prst="rect">
+                              <a:avLst/>
+                            </a:prstGeom>
+                            <a:noFill/>
+                            <a:ln w="6350">
+                              <a:noFill/>
+                            </a:ln>
+                          </wps:spPr>
+                          <wps:txbx>
+                            <w:txbxContent>
+                              <w:p>
+                                <w:pPr>
+                                  <w:rPr>
+                                    <w:rFonts w:asciiTheme="minorHAnsi" w:hAnsiTheme="minorHAnsi" w:cstheme="minorHAnsi"/>
+                                    <w:sz w:val="20"/>
+                                    <w:szCs w:val="20"/>
+                                  </w:rPr>
+                                </w:pPr>
+                                <w:r>
+                                  <w:rPr>
+                                    <w:rFonts w:asciiTheme="minorHAnsi" w:hAnsiTheme="minorHAnsi" w:cstheme="minorHAnsi"/>
+                                    <w:sz w:val="20"/>
+                                    <w:szCs w:val="20"/>
+                                  </w:rPr>
+                                  <w:t>Queue</w:t>
+                                </w:r>
+                                <w:r>
+                                  <w:rPr>
+                                    <w:rFonts w:asciiTheme="minorHAnsi" w:hAnsiTheme="minorHAnsi" w:cstheme="minorHAnsi"/>
+                                    <w:sz w:val="20"/>
+                                    <w:szCs w:val="20"/>
+                                  </w:rPr>
+                                  <w:t>4</w:t>
+                                </w:r>
+                              </w:p>
+                            </w:txbxContent>
+                          </wps:txbx>
+                          <wps:bodyPr rot="0" spcFirstLastPara="0" vertOverflow="overflow" horzOverflow="overflow" vert="horz" wrap="square" lIns="91440" tIns="45720" rIns="91440" bIns="45720" numCol="1" spcCol="0" rtlCol="0" fromWordArt="0" anchor="t" anchorCtr="0" forceAA="0" compatLnSpc="1">
+                            <a:prstTxWarp prst="textNoShape">
+                              <a:avLst/>
+                            </a:prstTxWarp>
+                            <a:noAutofit/>
+                          </wps:bodyPr>
+                        </wps:wsp>
+                      </wpg:wgp>
+                    </wpc:wpc>
+                  </a:graphicData>
+                </a:graphic>
+                <wp14:sizeRelH relativeFrom="margin">
+                  <wp14:pctWidth>0</wp14:pctWidth>
+                </wp14:sizeRelH>
+                <wp14:sizeRelV relativeFrom="margin">
+                  <wp14:pctHeight>0</wp14:pctHeight>
+                </wp14:sizeRelV>
+              </wp:anchor>
+            </w:drawing>
+          </mc:Choice>
+          <mc:Fallback>
+            <w:pict>
+              <v:group w14:anchorId="1A47EA99" id="Canvas 209" o:spid="_x0000_s1166" editas="canvas" style="position:absolute;margin-left:21.3pt;margin-top:6.6pt;width:460.8pt;height:264.25pt;z-index:251660288;mso-width-relative:margin;mso-height-relative:margin" coordsize="58521,33553" o:gfxdata="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">
+                <v:shape id="_x0000_s1167" type="#_x0000_t75" style="position:absolute;width:58521;height:33553;visibility:visible;mso-wrap-style:square" filled="t">
+                  <v:fill o:detectmouseclick="t"/>
+                  <v:path o:connecttype="none"/>
+                </v:shape>
+                <v:group id="Group 245" o:spid="_x0000_s1168" style="position:absolute;left:2018;top:5706;width:55942;height:25870" coordorigin="2018,5706" coordsize="55942,25870" o:gfxdata="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">
+                  <v:group id="Group 241" o:spid="_x0000_s1169" style="position:absolute;left:35322;top:17064;width:2971;height:2372" coordorigin="35322,17064" coordsize="2970,2371" o:gfxdata="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">
+                    <v:line id="Straight Connector 177" o:spid="_x0000_s1170" style="position:absolute;visibility:visible;mso-wrap-style:square" from="37645,17064" to="37645,19365" o:connectortype="straight" o:gfxdata="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" strokecolor="black [3213]" strokeweight="1pt"/>
+                    <v:line id="Straight Connector 178" o:spid="_x0000_s1171" style="position:absolute;visibility:visible;mso-wrap-style:square" from="36794,17064" to="36794,19365" o:connectortype="straight" o:gfxdata="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" strokecolor="black [3213]" strokeweight="1pt"/>
+                    <v:line id="Straight Connector 179" o:spid="_x0000_s1172" style="position:absolute;visibility:visible;mso-wrap-style:square" from="35922,17064" to="35922,19365" o:connectortype="straight" o:gfxdata="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" strokecolor="black [3213]" strokeweight="1pt"/>
+                    <v:line id="Straight Connector 180" o:spid="_x0000_s1173" style="position:absolute;visibility:visible;mso-wrap-style:square" from="35322,17064" to="38293,17064" o:connectortype="straight" o:gfxdata="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" strokecolor="black [3213]" strokeweight="1pt"/>
+                    <v:line id="Straight Connector 181" o:spid="_x0000_s1174" style="position:absolute;visibility:visible;mso-wrap-style:square" from="35324,19436" to="38293,19436" o:connectortype="straight" o:gfxdata="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" strokecolor="black [3213]" strokeweight="1pt"/>
+                  </v:group>
+                  <v:oval id="Oval 182" o:spid="_x0000_s1175" style="position:absolute;left:11464;top:20708;width:4184;height:3846;visibility:visible;mso-wrap-style:square;v-text-anchor:middle" o:gfxdata="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" filled="f" strokecolor="black [3213]" strokeweight="2pt">
+                    <v:textbox>
+                      <w:txbxContent>
+                        <w:p>
+                          <w:pPr>
+                            <w:rPr>
+                              <w:sz w:val="16"/>
+                              <w:szCs w:val="16"/>
+                            </w:rPr>
+                          </w:pPr>
+                        </w:p>
+                      </w:txbxContent>
+                    </v:textbox>
+                  </v:oval>
+                  <v:shape id="Text Box 183" o:spid="_x0000_s1176" type="#_x0000_t202" style="position:absolute;left:2018;top:19616;width:5823;height:5952;visibility:visible;mso-wrap-style:square;v-text-anchor:top" o:gfxdata="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" fillcolor="white [3201]">
+                    <v:textbox>
+                      <w:txbxContent>
+                        <w:p>
+                          <w:pPr>
+                            <w:contextualSpacing/>
+                          </w:pPr>
+                        </w:p>
+                        <w:p>
+                          <w:pPr>
+                            <w:contextualSpacing/>
+                          </w:pPr>
+                          <w:r>
+                            <w:t>FPGA</w:t>
+                          </w:r>
+                        </w:p>
+                      </w:txbxContent>
+                    </v:textbox>
+                  </v:shape>
+                  <v:shape id="Arrow: Left-Right 184" o:spid="_x0000_s1177" type="#_x0000_t69" style="position:absolute;left:8143;top:21919;width:3321;height:1516;visibility:visible;mso-wrap-style:square;v-text-anchor:middle" o:gfxdata="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" adj="4929" fillcolor="white [3212]" strokecolor="#243f60 [1604]" strokeweight="2pt"/>
+                  <v:group id="Group 242" o:spid="_x0000_s1178" style="position:absolute;left:18497;top:26603;width:3284;height:1994" coordorigin="18497,26603" coordsize="3283,1994" o:gfxdata="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">
+                    <v:line id="Straight Connector 186" o:spid="_x0000_s1179" style="position:absolute;visibility:visible;mso-wrap-style:square" from="21065,26662" to="21065,28597" o:connectortype="straight" o:gfxdata="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" strokecolor="black [3213]" strokeweight="1pt"/>
+                    <v:line id="Straight Connector 187" o:spid="_x0000_s1180" style="position:absolute;visibility:visible;mso-wrap-style:square" from="20124,26603" to="20124,28538" o:connectortype="straight" o:gfxdata="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" strokecolor="black [3213]" strokeweight="1pt"/>
+                    <v:line id="Straight Connector 188" o:spid="_x0000_s1181" style="position:absolute;visibility:visible;mso-wrap-style:square" from="19159,26603" to="19159,28538" o:connectortype="straight" o:gfxdata="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" strokecolor="black [3213]" strokeweight="1pt"/>
+                    <v:line id="Straight Connector 189" o:spid="_x0000_s1182" style="position:absolute;visibility:visible;mso-wrap-style:square" from="18497,26603" to="21781,26603" o:connectortype="straight" o:gfxdata="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" strokecolor="black [3213]" strokeweight="1pt"/>
+                    <v:line id="Straight Connector 190" o:spid="_x0000_s1183" style="position:absolute;visibility:visible;mso-wrap-style:square" from="18498,28597" to="21781,28597" o:connectortype="straight" o:gfxdata="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" strokecolor="black [3213]" strokeweight="1pt"/>
+                  </v:group>
+                  <v:oval id="Oval 191" o:spid="_x0000_s1184" style="position:absolute;left:42045;top:17779;width:4184;height:3846;visibility:visible;mso-wrap-style:square;v-text-anchor:middle" o:gfxdata="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" filled="f" strokecolor="black [3213]" strokeweight="2pt"/>
+                  <v:oval id="Oval 192" o:spid="_x0000_s1185" style="position:absolute;left:27467;top:25568;width:4184;height:3846;visibility:visible;mso-wrap-style:square;v-text-anchor:middle" o:gfxdata="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" filled="f" strokecolor="black [3213]" strokeweight="2pt"/>
+                  <v:shape id="Text Box 193" o:spid="_x0000_s1186" type="#_x0000_t202" style="position:absolute;left:50455;top:18303;width:5004;height:4507;visibility:visible;mso-wrap-style:square;v-text-anchor:top" o:gfxdata="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" fillcolor="white [3201]">
+                    <v:textbox>
+                      <w:txbxContent>
+                        <w:p>
+                          <w:pPr>
+                            <w:contextualSpacing/>
+                            <w:rPr>
+                              <w:sz w:val="20"/>
+                              <w:szCs w:val="20"/>
+                            </w:rPr>
+                          </w:pPr>
+                          <w:r>
+                            <w:rPr>
+                              <w:sz w:val="20"/>
+                              <w:szCs w:val="20"/>
+                            </w:rPr>
+                            <w:t xml:space="preserve">Com </w:t>
+                          </w:r>
+                        </w:p>
+                        <w:p>
+                          <w:pPr>
+                            <w:spacing w:after="100" w:afterAutospacing="1"/>
+                            <w:rPr>
+                              <w:sz w:val="20"/>
+                              <w:szCs w:val="20"/>
+                            </w:rPr>
+                          </w:pPr>
+                          <w:r>
+                            <w:rPr>
+                              <w:sz w:val="20"/>
+                              <w:szCs w:val="20"/>
+                            </w:rPr>
+                            <w:t>Port</w:t>
+                          </w:r>
+                        </w:p>
+                      </w:txbxContent>
+                    </v:textbox>
+                  </v:shape>
+                  <v:shape id="Straight Arrow Connector 194" o:spid="_x0000_s1187" type="#_x0000_t32" style="position:absolute;left:15087;top:24140;width:3459;height:3432;flip:x y;visibility:visible;mso-wrap-style:square" o:connectortype="straight" o:gfxdata="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" strokecolor="black [3213]">
+                    <v:stroke endarrow="block"/>
+                  </v:shape>
+                  <v:shape id="Straight Arrow Connector 195" o:spid="_x0000_s1188" type="#_x0000_t32" style="position:absolute;left:16131;top:18012;width:18898;height:4318;flip:y;visibility:visible;mso-wrap-style:square" o:connectortype="straight" o:gfxdata="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" strokecolor="black [3213]">
+                    <v:stroke endarrow="block"/>
+                  </v:shape>
+                  <v:shape id="Straight Arrow Connector 196" o:spid="_x0000_s1189" type="#_x0000_t32" style="position:absolute;left:21781;top:27797;width:5469;height:0;flip:x;visibility:visible;mso-wrap-style:square" o:connectortype="straight" o:gfxdata="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" strokecolor="black [3213]">
+                    <v:stroke endarrow="block"/>
+                  </v:shape>
+                  <v:shape id="Straight Arrow Connector 197" o:spid="_x0000_s1190" type="#_x0000_t32" style="position:absolute;left:31348;top:18521;width:3681;height:7030;flip:y;visibility:visible;mso-wrap-style:square" o:connectortype="straight" o:gfxdata="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" strokecolor="black [3213]">
+                    <v:stroke endarrow="block"/>
+                  </v:shape>
+                  <v:shape id="Straight Arrow Connector 198" o:spid="_x0000_s1191" type="#_x0000_t32" style="position:absolute;left:38293;top:18303;width:3752;height:573;visibility:visible;mso-wrap-style:square" o:connectortype="straight" o:gfxdata="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" strokecolor="black [3213]">
+                    <v:stroke endarrow="block"/>
+                  </v:shape>
+                  <v:shape id="Text Box 199" o:spid="_x0000_s1192" type="#_x0000_t202" style="position:absolute;left:50455;top:22810;width:7505;height:7541;visibility:visible;mso-wrap-style:square;v-text-anchor:top" o:gfxdata="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" fillcolor="white [3201]">
+                    <v:textbox>
+                      <w:txbxContent>
+                        <w:p>
+                          <w:pPr>
+                            <w:spacing w:after="100" w:afterAutospacing="1"/>
+                            <w:contextualSpacing/>
+                            <w:rPr>
+                              <w:sz w:val="20"/>
+                              <w:szCs w:val="20"/>
+                            </w:rPr>
+                          </w:pPr>
+                        </w:p>
+                        <w:p>
+                          <w:pPr>
+                            <w:spacing w:after="100" w:afterAutospacing="1"/>
+                            <w:contextualSpacing/>
+                            <w:rPr>
+                              <w:sz w:val="20"/>
+                              <w:szCs w:val="20"/>
+                            </w:rPr>
+                          </w:pPr>
+                          <w:r>
+                            <w:rPr>
+                              <w:sz w:val="20"/>
+                              <w:szCs w:val="20"/>
+                            </w:rPr>
+                            <w:t>High level</w:t>
+                          </w:r>
+                        </w:p>
+                        <w:p>
+                          <w:pPr>
+                            <w:spacing w:after="100" w:afterAutospacing="1"/>
+                            <w:rPr>
+                              <w:sz w:val="20"/>
+                              <w:szCs w:val="20"/>
+                            </w:rPr>
+                          </w:pPr>
+                          <w:r>
+                            <w:rPr>
+                              <w:sz w:val="20"/>
+                              <w:szCs w:val="20"/>
+                            </w:rPr>
+                            <w:t>controller</w:t>
+                          </w:r>
+                        </w:p>
+                      </w:txbxContent>
+                    </v:textbox>
+                  </v:shape>
+                  <v:shape id="Straight Arrow Connector 200" o:spid="_x0000_s1193" type="#_x0000_t32" style="position:absolute;left:32167;top:21621;width:17943;height:5426;flip:x;visibility:visible;mso-wrap-style:square" o:connectortype="straight" o:gfxdata="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" strokecolor="black [3213]">
+                    <v:stroke endarrow="block"/>
+                  </v:shape>
+                  <v:shape id="Straight Arrow Connector 201" o:spid="_x0000_s1194" type="#_x0000_t32" style="position:absolute;left:46660;top:19914;width:3450;height:0;visibility:visible;mso-wrap-style:square" o:connectortype="straight" o:gfxdata="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" strokecolor="black [3213]">
+                    <v:stroke endarrow="block"/>
+                  </v:shape>
+                  <v:shape id="Text Box 202" o:spid="_x0000_s1195" type="#_x0000_t202" style="position:absolute;left:11464;top:21198;width:3666;height:2521;visibility:visible;mso-wrap-style:square;v-text-anchor:top" o:gfxdata="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" filled="f" stroked="f" strokeweight=".5pt">
+                    <v:textbox>
+                      <w:txbxContent>
+                        <w:p>
+                          <w:r>
+                            <w:t>P3</w:t>
+                          </w:r>
+                        </w:p>
+                      </w:txbxContent>
+                    </v:textbox>
+                  </v:shape>
+                  <v:shape id="Text Box 203" o:spid="_x0000_s1196" type="#_x0000_t202" style="position:absolute;left:42045;top:18261;width:3666;height:2521;visibility:visible;mso-wrap-style:square;v-text-anchor:top" o:gfxdata="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" filled="f" stroked="f" strokeweight=".5pt">
+                    <v:textbox>
+                      <w:txbxContent>
+                        <w:p>
+                          <w:r>
+                            <w:t>P2</w:t>
+                          </w:r>
+                        </w:p>
+                      </w:txbxContent>
+                    </v:textbox>
+                  </v:shape>
+                  <v:shape id="Text Box 204" o:spid="_x0000_s1197" type="#_x0000_t202" style="position:absolute;left:9998;top:5941;width:18531;height:2521;visibility:visible;mso-wrap-style:square;v-text-anchor:top" o:gfxdata="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" fillcolor="white [3201]" stroked="f" strokeweight=".5pt">
+                    <v:textbox>
+                      <w:txbxContent>
+                        <w:p>
+                          <w:r>
+                            <w:t>Low Level controller (µP)</w:t>
+                          </w:r>
+                        </w:p>
+                      </w:txbxContent>
+                    </v:textbox>
+                  </v:shape>
+                  <v:shape id="Text Box 205" o:spid="_x0000_s1198" type="#_x0000_t202" style="position:absolute;left:27682;top:26110;width:3666;height:2521;visibility:visible;mso-wrap-style:square;v-text-anchor:top" o:gfxdata="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" filled="f" stroked="f" strokeweight=".5pt">
+                    <v:textbox>
+                      <w:txbxContent>
+                        <w:p>
+                          <w:r>
+                            <w:t>P1</w:t>
+                          </w:r>
+                        </w:p>
+                      </w:txbxContent>
+                    </v:textbox>
+                  </v:shape>
+                  <v:shape id="Text Box 206" o:spid="_x0000_s1199" type="#_x0000_t202" style="position:absolute;left:17121;top:28186;width:6133;height:2521;visibility:visible;mso-wrap-style:square;v-text-anchor:top" o:gfxdata="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" filled="f" stroked="f" strokeweight=".5pt">
+                    <v:textbox>
+                      <w:txbxContent>
+                        <w:p>
+                          <w:pPr>
+                            <w:rPr>
+                              <w:rFonts w:asciiTheme="minorHAnsi" w:hAnsiTheme="minorHAnsi" w:cstheme="minorHAnsi"/>
+                              <w:sz w:val="20"/>
+                              <w:szCs w:val="20"/>
+                            </w:rPr>
+                          </w:pPr>
+                          <w:r>
+                            <w:rPr>
+                              <w:rFonts w:asciiTheme="minorHAnsi" w:hAnsiTheme="minorHAnsi" w:cstheme="minorHAnsi"/>
+                              <w:sz w:val="20"/>
+                              <w:szCs w:val="20"/>
+                            </w:rPr>
+                            <w:t>Queue1</w:t>
+                          </w:r>
+                        </w:p>
+                      </w:txbxContent>
+                    </v:textbox>
+                  </v:shape>
+                  <v:rect id="Rectangle 208" o:spid="_x0000_s1200" style="position:absolute;left:9998;top:5706;width:38301;height:25870;visibility:visible;mso-wrap-style:square;v-text-anchor:middle" o:gfxdata="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" filled="f" strokecolor="#243f60 [1604]">
+                    <v:stroke dashstyle="dash"/>
+                  </v:rect>
+                  <v:oval id="Oval 215" o:spid="_x0000_s1201" style="position:absolute;left:21558;top:9837;width:4184;height:3846;visibility:visible;mso-wrap-style:square;v-text-anchor:middle" o:gfxdata="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" filled="f" strokecolor="black [3213]" strokeweight="2pt"/>
+                  <v:shape id="Text Box 216" o:spid="_x0000_s1202" type="#_x0000_t202" style="position:absolute;left:33763;top:14933;width:6643;height:2521;visibility:visible;mso-wrap-style:square;v-text-anchor:top" o:gfxdata="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" filled="f" stroked="f" strokeweight=".5pt">
+                    <v:textbox>
+                      <w:txbxContent>
+                        <w:p>
+                          <w:pPr>
+                            <w:rPr>
+                              <w:rFonts w:asciiTheme="minorHAnsi" w:hAnsiTheme="minorHAnsi" w:cstheme="minorHAnsi"/>
+                              <w:sz w:val="20"/>
+                              <w:szCs w:val="20"/>
+                            </w:rPr>
+                          </w:pPr>
+                          <w:r>
+                            <w:rPr>
+                              <w:rFonts w:asciiTheme="minorHAnsi" w:hAnsiTheme="minorHAnsi" w:cstheme="minorHAnsi"/>
+                              <w:sz w:val="20"/>
+                              <w:szCs w:val="20"/>
+                            </w:rPr>
+                            <w:t>Queue</w:t>
+                          </w:r>
+                          <w:r>
+                            <w:rPr>
+                              <w:rFonts w:asciiTheme="minorHAnsi" w:hAnsiTheme="minorHAnsi" w:cstheme="minorHAnsi"/>
+                              <w:sz w:val="20"/>
+                              <w:szCs w:val="20"/>
+                            </w:rPr>
+                            <w:t>2</w:t>
+                          </w:r>
+                        </w:p>
+                      </w:txbxContent>
+                    </v:textbox>
+                  </v:shape>
+                  <v:shape id="Straight Arrow Connector 217" o:spid="_x0000_s1203" type="#_x0000_t32" style="position:absolute;left:26317;top:12330;width:8447;height:5125;visibility:visible;mso-wrap-style:square" o:connectortype="straight" o:gfxdata="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" strokecolor="black [3213]">
+                    <v:stroke endarrow="block"/>
+                  </v:shape>
+                  <v:shape id="Text Box 218" o:spid="_x0000_s1204" type="#_x0000_t202" style="position:absolute;left:21781;top:10418;width:3666;height:2620;visibility:visible;mso-wrap-style:square;v-text-anchor:top" o:gfxdata="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" filled="f" stroked="f" strokeweight=".5pt">
+                    <v:textbox>
+                      <w:txbxContent>
+                        <w:p>
+                          <w:r>
+                            <w:t>P</w:t>
+                          </w:r>
+                          <w:r>
+                            <w:t>4</w:t>
+                          </w:r>
+                        </w:p>
+                      </w:txbxContent>
+                    </v:textbox>
+                  </v:shape>
+                  <v:group id="Group 244" o:spid="_x0000_s1205" style="position:absolute;left:25011;top:15380;width:2286;height:3645" coordorigin="25011,15380" coordsize="2286,3644" o:gfxdata="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">
+                    <v:line id="Straight Connector 221" o:spid="_x0000_s1206" style="position:absolute;rotation:4830162fd;visibility:visible;mso-wrap-style:square" from="26409,17153" to="26409,18930" o:connectortype="straight" o:gfxdata="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" strokecolor="black [3213]" strokeweight="1pt"/>
+                    <v:line id="Straight Connector 222" o:spid="_x0000_s1207" style="position:absolute;rotation:4830162fd;visibility:visible;mso-wrap-style:square" from="26158,16292" to="26158,18069" o:connectortype="straight" o:gfxdata="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" strokecolor="black [3213]" strokeweight="1pt"/>
+                    <v:line id="Straight Connector 223" o:spid="_x0000_s1208" style="position:absolute;rotation:4830162fd;visibility:visible;mso-wrap-style:square" from="25900,15409" to="25900,17186" o:connectortype="straight" o:gfxdata="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" strokecolor="black [3213]" strokeweight="1pt"/>
+                    <v:line id="Straight Connector 224" o:spid="_x0000_s1209" style="position:absolute;rotation:4830162fd;visibility:visible;mso-wrap-style:square" from="25448,16946" to="28579,16946" o:connectortype="straight" o:gfxdata="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" strokecolor="black [3213]" strokeweight="1pt"/>
+                    <v:line id="Straight Connector 225" o:spid="_x0000_s1210" style="position:absolute;rotation:4830162fd;visibility:visible;mso-wrap-style:square" from="23691,17460" to="26821,17460" o:connectortype="straight" o:gfxdata="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" strokecolor="black [3213]" strokeweight="1pt"/>
+                  </v:group>
+                  <v:shape id="Straight Arrow Connector 226" o:spid="_x0000_s1211" type="#_x0000_t32" style="position:absolute;left:26526;top:18449;width:2243;height:7104;flip:x y;visibility:visible;mso-wrap-style:square" o:connectortype="straight" o:gfxdata="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" strokecolor="black [3213]">
+                    <v:stroke endarrow="block"/>
+                  </v:shape>
+                  <v:shape id="Straight Arrow Connector 227" o:spid="_x0000_s1212" type="#_x0000_t32" style="position:absolute;left:24813;top:13434;width:929;height:2520;flip:x y;visibility:visible;mso-wrap-style:square" o:connectortype="straight" o:gfxdata="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" strokecolor="black [3213]">
+                    <v:stroke endarrow="block"/>
+                  </v:shape>
+                  <v:shape id="Straight Arrow Connector 228" o:spid="_x0000_s1213" type="#_x0000_t32" style="position:absolute;left:22126;top:13923;width:1768;height:13407;flip:x;visibility:visible;mso-wrap-style:square" o:connectortype="straight" o:gfxdata="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" strokecolor="black [3213]">
+                    <v:stroke endarrow="block"/>
+                  </v:shape>
+                  <v:group id="Group 243" o:spid="_x0000_s1214" style="position:absolute;left:15716;top:15799;width:4126;height:3047" coordorigin="15716,15799" coordsize="4126,3046" o:gfxdata="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">
+                    <v:line id="Straight Connector 231" o:spid="_x0000_s1215" style="position:absolute;rotation:8853456fd;visibility:visible;mso-wrap-style:square" from="17257,16913" to="17257,18846" o:connectortype="straight" o:gfxdata="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" strokecolor="black [3213]" strokeweight="1pt"/>
+                    <v:line id="Straight Connector 232" o:spid="_x0000_s1216" style="position:absolute;rotation:8853456fd;visibility:visible;mso-wrap-style:square" from="17809,16363" to="17809,18295" o:connectortype="straight" o:gfxdata="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" strokecolor="black [3213]" strokeweight="1pt"/>
+                    <v:line id="Straight Connector 233" o:spid="_x0000_s1217" style="position:absolute;rotation:8853456fd;visibility:visible;mso-wrap-style:square" from="18375,15799" to="18375,17731" o:connectortype="straight" o:gfxdata="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" strokecolor="black [3213]" strokeweight="1pt"/>
+                    <v:line id="Straight Connector 234" o:spid="_x0000_s1218" style="position:absolute;rotation:8853456fd;visibility:visible;mso-wrap-style:square" from="17122,18022" to="19842,18022" o:connectortype="straight" o:gfxdata="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" strokecolor="black [3213]" strokeweight="1pt"/>
+                    <v:line id="Straight Connector 235" o:spid="_x0000_s1219" style="position:absolute;rotation:8853456fd;visibility:visible;mso-wrap-style:square" from="15716,16612" to="18436,16612" o:connectortype="straight" o:gfxdata="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" strokecolor="black [3213]" strokeweight="1pt"/>
+                  </v:group>
+                  <v:shape id="Straight Arrow Connector 236" o:spid="_x0000_s1220" type="#_x0000_t32" style="position:absolute;left:14578;top:18287;width:2234;height:2417;flip:y;visibility:visible;mso-wrap-style:square" o:connectortype="straight" o:gfxdata="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" strokecolor="black [3213]">
+                    <v:stroke endarrow="block"/>
+                  </v:shape>
+                  <v:shape id="Straight Arrow Connector 237" o:spid="_x0000_s1221" type="#_x0000_t32" style="position:absolute;left:18762;top:13117;width:3019;height:2967;flip:y;visibility:visible;mso-wrap-style:square" o:connectortype="straight" o:gfxdata="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" strokecolor="black [3213]">
+                    <v:stroke endarrow="block"/>
+                  </v:shape>
+                  <v:shape id="Text Box 238" o:spid="_x0000_s1222" type="#_x0000_t202" style="position:absolute;left:26317;top:15662;width:6134;height:2521;visibility:visible;mso-wrap-style:square;v-text-anchor:top" o:gfxdata="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" filled="f" stroked="f" strokeweight=".5pt">
+                    <v:textbox>
+                      <w:txbxContent>
+                        <w:p>
+                          <w:pPr>
+                            <w:rPr>
+                              <w:rFonts w:asciiTheme="minorHAnsi" w:hAnsiTheme="minorHAnsi" w:cstheme="minorHAnsi"/>
+                              <w:sz w:val="20"/>
+                              <w:szCs w:val="20"/>
+                            </w:rPr>
+                          </w:pPr>
+                          <w:r>
+                            <w:rPr>
+                              <w:rFonts w:asciiTheme="minorHAnsi" w:hAnsiTheme="minorHAnsi" w:cstheme="minorHAnsi"/>
+                              <w:sz w:val="20"/>
+                              <w:szCs w:val="20"/>
+                            </w:rPr>
+                            <w:t>Queue</w:t>
+                          </w:r>
+                          <w:r>
+                            <w:rPr>
+                              <w:rFonts w:asciiTheme="minorHAnsi" w:hAnsiTheme="minorHAnsi" w:cstheme="minorHAnsi"/>
+                              <w:sz w:val="20"/>
+                              <w:szCs w:val="20"/>
+                            </w:rPr>
+                            <w:t>3</w:t>
+                          </w:r>
+                        </w:p>
+                      </w:txbxContent>
+                    </v:textbox>
+                  </v:shape>
+                  <v:shape id="Text Box 239" o:spid="_x0000_s1223" type="#_x0000_t202" style="position:absolute;left:11392;top:14636;width:6133;height:2521;visibility:visible;mso-wrap-style:square;v-text-anchor:top" o:gfxdata="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" filled="f" stroked="f" strokeweight=".5pt">
+                    <v:textbox>
+                      <w:txbxContent>
+                        <w:p>
+                          <w:pPr>
+                            <w:rPr>
+                              <w:rFonts w:asciiTheme="minorHAnsi" w:hAnsiTheme="minorHAnsi" w:cstheme="minorHAnsi"/>
+                              <w:sz w:val="20"/>
+                              <w:szCs w:val="20"/>
+                            </w:rPr>
+                          </w:pPr>
+                          <w:r>
+                            <w:rPr>
+                              <w:rFonts w:asciiTheme="minorHAnsi" w:hAnsiTheme="minorHAnsi" w:cstheme="minorHAnsi"/>
+                              <w:sz w:val="20"/>
+                              <w:szCs w:val="20"/>
+                            </w:rPr>
+                            <w:t>Queue</w:t>
+                          </w:r>
+                          <w:r>
+                            <w:rPr>
+                              <w:rFonts w:asciiTheme="minorHAnsi" w:hAnsiTheme="minorHAnsi" w:cstheme="minorHAnsi"/>
+                              <w:sz w:val="20"/>
+                              <w:szCs w:val="20"/>
+                            </w:rPr>
+                            <w:t>4</w:t>
+                          </w:r>
+                        </w:p>
+                      </w:txbxContent>
+                    </v:textbox>
+                  </v:shape>
+                </v:group>
+              </v:group>
+            </w:pict>
+          </mc:Fallback>
+        </mc:AlternateContent>
+      </w:r>
+    </w:p>
+    <w:p>
+      <w:pPr>
+        <w:rPr>
+          <w:rFonts w:ascii="Roboto" w:hAnsi="Roboto"/>
+        </w:rPr>
+      </w:pPr>
+    </w:p>
+    <w:p>
+      <w:pPr>
+        <w:rPr>
+          <w:rFonts w:ascii="Roboto" w:hAnsi="Roboto"/>
+        </w:rPr>
+      </w:pPr>
+    </w:p>
+    <w:p>
+      <w:pPr>
+        <w:rPr>
+          <w:rFonts w:ascii="Roboto" w:hAnsi="Roboto"/>
+        </w:rPr>
+      </w:pPr>
+    </w:p>
+    <w:p>
+      <w:pPr>
+        <w:rPr>
+          <w:rFonts w:ascii="Roboto" w:hAnsi="Roboto"/>
+        </w:rPr>
+      </w:pPr>
+    </w:p>
+    <w:p>
+      <w:pPr>
+        <w:rPr>
+          <w:rFonts w:ascii="Roboto" w:hAnsi="Roboto"/>
+        </w:rPr>
+      </w:pPr>
+    </w:p>
+    <w:p>
+      <w:pPr>
+        <w:rPr>
+          <w:rFonts w:ascii="Roboto" w:hAnsi="Roboto"/>
+        </w:rPr>
+      </w:pPr>
+    </w:p>
+    <w:p>
+      <w:pPr>
+        <w:rPr>
+          <w:rFonts w:ascii="Roboto" w:hAnsi="Roboto"/>
+        </w:rPr>
+      </w:pPr>
+    </w:p>
+    <w:p>
+      <w:pPr>
+        <w:rPr>
+          <w:rFonts w:ascii="Roboto" w:hAnsi="Roboto"/>
+        </w:rPr>
+      </w:pPr>
+    </w:p>
+    <w:p>
+      <w:pPr>
+        <w:rPr>
+          <w:rFonts w:ascii="Roboto" w:hAnsi="Roboto"/>
+        </w:rPr>
+      </w:pPr>
+    </w:p>
+    <w:p>
+      <w:pPr>
+        <w:rPr>
+          <w:rFonts w:ascii="Roboto" w:hAnsi="Roboto"/>
+        </w:rPr>
+      </w:pPr>
+    </w:p>
+    <w:p>
+      <w:pPr>
+        <w:rPr>
+          <w:rFonts w:ascii="Roboto" w:hAnsi="Roboto"/>
+        </w:rPr>
+      </w:pPr>
+    </w:p>
+    <w:p>
+      <w:pPr>
+        <w:rPr>
+          <w:rFonts w:ascii="Roboto" w:hAnsi="Roboto"/>
+        </w:rPr>
+      </w:pPr>
+    </w:p>
+    <w:p>
+      <w:pPr>
+        <w:rPr>
+          <w:rFonts w:ascii="Roboto" w:hAnsi="Roboto"/>
+        </w:rPr>
+      </w:pPr>
+    </w:p>
+    <w:p>
+      <w:pPr>
+        <w:rPr>
+          <w:rFonts w:ascii="Roboto" w:hAnsi="Roboto"/>
+        </w:rPr>
+      </w:pPr>
+    </w:p>
+    <w:p>
+      <w:pPr>
+        <w:rPr>
+          <w:rFonts w:ascii="Roboto" w:hAnsi="Roboto"/>
+        </w:rPr>
+      </w:pPr>
+    </w:p>
+    <w:p>
+      <w:pPr>
+        <w:rPr>
+          <w:rFonts w:ascii="Roboto" w:hAnsi="Roboto"/>
+        </w:rPr>
+      </w:pPr>
+    </w:p>
+    <w:p>
+      <w:pPr>
+        <w:rPr>
+          <w:rFonts w:ascii="Roboto" w:hAnsi="Roboto"/>
+        </w:rPr>
+      </w:pPr>
+    </w:p>
+    <w:p>
+      <w:pPr>
+        <w:rPr>
+          <w:rFonts w:ascii="Roboto" w:hAnsi="Roboto"/>
+        </w:rPr>
+      </w:pPr>
+    </w:p>
+    <w:p>
+      <w:pPr>
+        <w:rPr>
+          <w:rFonts w:ascii="Roboto" w:hAnsi="Roboto"/>
+        </w:rPr>
+      </w:pPr>
+    </w:p>
+    <w:p>
+      <w:pPr>
+        <w:rPr>
+          <w:rFonts w:ascii="Roboto" w:hAnsi="Roboto"/>
+        </w:rPr>
+      </w:pPr>
     </w:p>
     <w:p>
       <w:pPr>

</xml_diff>